<commit_message>
Docx und PDF in Assets dazu um zu schauen, ob der Link funktioniert
</commit_message>
<xml_diff>
--- a/_code/2022-04-08-WBKD-Gastroenteritis.docx
+++ b/_code/2022-04-08-WBKD-Gastroenteritis.docx
@@ -62,7 +62,7 @@
         <w:t xml:space="preserve">2022</w:t>
       </w:r>
     </w:p>
-    <w:bookmarkStart w:id="36" w:name="X5761d033053856ad48c421dda9a12dded1e1379"/>
+    <w:bookmarkStart w:id="20" w:name="X5761d033053856ad48c421dda9a12dded1e1379"/>
     <w:p>
       <w:pPr>
         <w:pStyle w:val="Heading1"/>
@@ -78,11 +78,18 @@
       <w:r>
         <w:t xml:space="preserve">Jakob Schumacher</w:t>
       </w:r>
-    </w:p>
-    <w:bookmarkStart w:id="32" w:name="über-den-vortrag"/>
-    <w:p>
-      <w:pPr>
-        <w:pStyle w:val="Heading2"/>
+      <w:r>
+        <w:t xml:space="preserve"> </w:t>
+      </w:r>
+      <w:r>
+        <w:t xml:space="preserve">FALSE</w:t>
+      </w:r>
+    </w:p>
+    <w:bookmarkEnd w:id="20"/>
+    <w:bookmarkStart w:id="37" w:name="über-den-vortrag"/>
+    <w:p>
+      <w:pPr>
+        <w:pStyle w:val="Heading1"/>
       </w:pPr>
       <w:r>
         <w:t xml:space="preserve">Über den Vortrag</w:t>
@@ -97,6 +104,55 @@
       </w:r>
       <w:r>
         <w:t xml:space="preserve">Dies ist ein Vortrag von Jakob Schumacher für den Kurs: WBKD-01 Akademie für öffentliches Gesundheitswesen . Die Zielgruppe sind Amtsärztinnen und Amtsärzte. Der Vortrag wurde am 08.04.2022 gehalten.</w:t>
+      </w:r>
+    </w:p>
+    <w:p>
+      <w:pPr>
+        <w:pStyle w:val="BodyText"/>
+      </w:pPr>
+      <w:r>
+        <w:t xml:space="preserve">Bedienungsanleitung: Der Vortrag ist eine Webseite. Die einzelnen Themenblöcke sind in Spalten organisiert. Mit den Pfeiltasten kommt man nach oben, unten, rechts und links. Mit</w:t>
+      </w:r>
+      <w:r>
+        <w:t xml:space="preserve"> </w:t>
+      </w:r>
+      <w:r>
+        <w:rPr>
+          <w:iCs/>
+          <w:i/>
+        </w:rPr>
+        <w:t xml:space="preserve">Esc</w:t>
+      </w:r>
+      <w:r>
+        <w:t xml:space="preserve"> </w:t>
+      </w:r>
+      <w:r>
+        <w:t xml:space="preserve">kann man sich eine Übersicht anzeigen lassen.</w:t>
+      </w:r>
+    </w:p>
+    <w:p>
+      <w:pPr>
+        <w:pStyle w:val="BodyText"/>
+      </w:pPr>
+      <w:r>
+        <w:t xml:space="preserve">Wie kann man an den Vortrag kommen? Er ist dauerhaft online verfügbar unter</w:t>
+      </w:r>
+      <w:r>
+        <w:t xml:space="preserve"> </w:t>
+      </w:r>
+      <w:hyperlink r:id="rId21">
+        <w:r>
+          <w:rPr>
+            <w:rStyle w:val="Hyperlink"/>
+          </w:rPr>
+          <w:t xml:space="preserve">https://jakobschumacher.github.io/presentations/</w:t>
+        </w:r>
+      </w:hyperlink>
+      <w:r>
+        <w:t xml:space="preserve">. Er ist als PDf oder als Word-Datei herunterladbar. Beispielsweise kann man mit dem Smartphone</w:t>
+      </w:r>
+      <w:r>
+        <w:br/>
       </w:r>
     </w:p>
     <w:p>
@@ -132,12 +188,12 @@
           <wp:inline>
             <wp:extent cx="1428750" cy="1428750"/>
             <wp:effectExtent b="0" l="0" r="0" t="0"/>
-            <wp:docPr descr="Online-Link" title="" id="21" name="Picture"/>
+            <wp:docPr descr="Online-Link" title="" id="23" name="Picture"/>
             <a:graphic>
               <a:graphicData uri="http://schemas.openxmlformats.org/drawingml/2006/picture">
                 <pic:pic>
                   <pic:nvPicPr>
-                    <pic:cNvPr descr="../assets/2022-04-08-WBKD-Gastroenteritis/QR-link.svg" id="22" name="Picture"/>
+                    <pic:cNvPr descr="../assets/2022-04-08-WBKD-Gastroenteritis/QR-link.svg" id="24" name="Picture"/>
                     <pic:cNvPicPr>
                       <a:picLocks noChangeArrowheads="1" noChangeAspect="1"/>
                     </pic:cNvPicPr>
@@ -149,7 +205,7 @@
                           <a14:useLocalDpi xmlns:a14="http://schemas.microsoft.com/office/drawing/2010/main" val="0"/>
                         </a:ext>
                         <a:ext uri="{96DAC541-7B7A-43D3-8B79-37D633B846F1}">
-                          <asvg:svgBlip xmlns:asvg="http://schemas.microsoft.com/office/drawing/2016/SVG/main" r:embed="rId20"/>
+                          <asvg:svgBlip xmlns:asvg="http://schemas.microsoft.com/office/drawing/2016/SVG/main" r:embed="rId22"/>
                         </a:ext>
                       </a:extLst>
                     </a:blip>
@@ -188,12 +244,12 @@
           <wp:inline>
             <wp:extent cx="1428750" cy="1428750"/>
             <wp:effectExtent b="0" l="0" r="0" t="0"/>
-            <wp:docPr descr="PDF-Link" title="" id="24" name="Picture"/>
+            <wp:docPr descr="PDF-Link" title="" id="26" name="Picture"/>
             <a:graphic>
               <a:graphicData uri="http://schemas.openxmlformats.org/drawingml/2006/picture">
                 <pic:pic>
                   <pic:nvPicPr>
-                    <pic:cNvPr descr="../assets/2022-04-08-WBKD-Gastroenteritis/QR-pdf.svg" id="25" name="Picture"/>
+                    <pic:cNvPr descr="../assets/2022-04-08-WBKD-Gastroenteritis/QR-pdf.svg" id="27" name="Picture"/>
                     <pic:cNvPicPr>
                       <a:picLocks noChangeArrowheads="1" noChangeAspect="1"/>
                     </pic:cNvPicPr>
@@ -205,7 +261,7 @@
                           <a14:useLocalDpi xmlns:a14="http://schemas.microsoft.com/office/drawing/2010/main" val="0"/>
                         </a:ext>
                         <a:ext uri="{96DAC541-7B7A-43D3-8B79-37D633B846F1}">
-                          <asvg:svgBlip xmlns:asvg="http://schemas.microsoft.com/office/drawing/2016/SVG/main" r:embed="rId23"/>
+                          <asvg:svgBlip xmlns:asvg="http://schemas.microsoft.com/office/drawing/2016/SVG/main" r:embed="rId25"/>
                         </a:ext>
                       </a:extLst>
                     </a:blip>
@@ -244,12 +300,12 @@
           <wp:inline>
             <wp:extent cx="1428750" cy="1428750"/>
             <wp:effectExtent b="0" l="0" r="0" t="0"/>
-            <wp:docPr descr="DOC-Link" title="" id="27" name="Picture"/>
+            <wp:docPr descr="DOC-Link" title="" id="29" name="Picture"/>
             <a:graphic>
               <a:graphicData uri="http://schemas.openxmlformats.org/drawingml/2006/picture">
                 <pic:pic>
                   <pic:nvPicPr>
-                    <pic:cNvPr descr="../assets/2022-04-08-WBKD-Gastroenteritis/QR-doc.svg" id="28" name="Picture"/>
+                    <pic:cNvPr descr="../assets/2022-04-08-WBKD-Gastroenteritis/QR-doc.svg" id="30" name="Picture"/>
                     <pic:cNvPicPr>
                       <a:picLocks noChangeArrowheads="1" noChangeAspect="1"/>
                     </pic:cNvPicPr>
@@ -261,7 +317,7 @@
                           <a14:useLocalDpi xmlns:a14="http://schemas.microsoft.com/office/drawing/2010/main" val="0"/>
                         </a:ext>
                         <a:ext uri="{96DAC541-7B7A-43D3-8B79-37D633B846F1}">
-                          <asvg:svgBlip xmlns:asvg="http://schemas.microsoft.com/office/drawing/2016/SVG/main" r:embed="rId26"/>
+                          <asvg:svgBlip xmlns:asvg="http://schemas.microsoft.com/office/drawing/2016/SVG/main" r:embed="rId28"/>
                         </a:ext>
                       </a:extLst>
                     </a:blip>
@@ -301,7 +357,7 @@
       <w:r>
         <w:t xml:space="preserve"> </w:t>
       </w:r>
-      <w:hyperlink r:id="rId29">
+      <w:hyperlink r:id="rId31">
         <w:r>
           <w:rPr>
             <w:rStyle w:val="Hyperlink"/>
@@ -318,7 +374,7 @@
       <w:r>
         <w:t xml:space="preserve"> </w:t>
       </w:r>
-      <w:hyperlink r:id="rId30">
+      <w:hyperlink r:id="rId32">
         <w:r>
           <w:rPr>
             <w:rStyle w:val="Hyperlink"/>
@@ -332,7 +388,7 @@
       <w:r>
         <w:t xml:space="preserve"> </w:t>
       </w:r>
-      <w:hyperlink r:id="rId31">
+      <w:hyperlink r:id="rId33">
         <w:r>
           <w:rPr>
             <w:rStyle w:val="Hyperlink"/>
@@ -357,8 +413,7 @@
         <w:pStyle w:val="BodyText"/>
       </w:pPr>
     </w:p>
-    <w:bookmarkEnd w:id="32"/>
-    <w:bookmarkStart w:id="35" w:name="über-mich"/>
+    <w:bookmarkStart w:id="36" w:name="über-mich"/>
     <w:p>
       <w:pPr>
         <w:pStyle w:val="Heading2"/>
@@ -447,7 +502,7 @@
         </w:numPr>
         <w:pStyle w:val="Compact"/>
       </w:pPr>
-      <w:hyperlink r:id="rId33">
+      <w:hyperlink r:id="rId34">
         <w:r>
           <w:rPr>
             <w:rStyle w:val="Hyperlink"/>
@@ -464,7 +519,7 @@
         </w:numPr>
         <w:pStyle w:val="Compact"/>
       </w:pPr>
-      <w:hyperlink r:id="rId34">
+      <w:hyperlink r:id="rId35">
         <w:r>
           <w:rPr>
             <w:rStyle w:val="Hyperlink"/>
@@ -473,9 +528,9 @@
         </w:r>
       </w:hyperlink>
     </w:p>
-    <w:bookmarkEnd w:id="35"/>
     <w:bookmarkEnd w:id="36"/>
-    <w:bookmarkStart w:id="40" w:name="teil-1-rolle-der-gesundheitsämter"/>
+    <w:bookmarkEnd w:id="37"/>
+    <w:bookmarkStart w:id="41" w:name="teil-1-rolle-der-gesundheitsämter"/>
     <w:p>
       <w:pPr>
         <w:pStyle w:val="Heading1"/>
@@ -484,40 +539,121 @@
         <w:t xml:space="preserve">Teil 1: Rolle der Gesundheitsämter</w:t>
       </w:r>
     </w:p>
-    <w:bookmarkStart w:id="37" w:name="malerische-beschreibung"/>
+    <w:bookmarkStart w:id="38" w:name="section"/>
     <w:p>
       <w:pPr>
         <w:pStyle w:val="Heading2"/>
       </w:pPr>
-      <w:r>
-        <w:t xml:space="preserve">Malerische Beschreibung</w:t>
-      </w:r>
-    </w:p>
-    <w:bookmarkEnd w:id="37"/>
-    <w:bookmarkStart w:id="38" w:name="X43236102f316935fb1472c4a64a652fbf601445"/>
+    </w:p>
+    <w:bookmarkEnd w:id="38"/>
+    <w:bookmarkStart w:id="39" w:name="vorbeugen-erkennen-verhindern-ifsg-1"/>
     <w:p>
       <w:pPr>
         <w:pStyle w:val="Heading2"/>
       </w:pPr>
       <w:r>
-        <w:t xml:space="preserve">Aufgabe der Gesundheitsämter im Infektionsschutz</w:t>
-      </w:r>
-    </w:p>
-    <w:bookmarkEnd w:id="38"/>
-    <w:bookmarkStart w:id="39" w:name="X86d6b1b45a8c3153f9cf6fd024e234e03e39043"/>
+        <w:t xml:space="preserve">Vorbeugen, erkennen, verhindern (IfSG § 1)</w:t>
+      </w:r>
+    </w:p>
+    <w:p>
+      <w:pPr>
+        <w:numPr>
+          <w:ilvl w:val="0"/>
+          <w:numId w:val="1004"/>
+        </w:numPr>
+        <w:pStyle w:val="Compact"/>
+      </w:pPr>
+      <w:r>
+        <w:t xml:space="preserve">Gefahrenvorbeugung (IfSG § 16)</w:t>
+      </w:r>
+    </w:p>
+    <w:p>
+      <w:pPr>
+        <w:numPr>
+          <w:ilvl w:val="0"/>
+          <w:numId w:val="1004"/>
+        </w:numPr>
+        <w:pStyle w:val="Compact"/>
+      </w:pPr>
+      <w:r>
+        <w:t xml:space="preserve">Wissenschaft (IfSG § 4)</w:t>
+      </w:r>
+    </w:p>
+    <w:p>
+      <w:pPr>
+        <w:numPr>
+          <w:ilvl w:val="0"/>
+          <w:numId w:val="1004"/>
+        </w:numPr>
+        <w:pStyle w:val="Compact"/>
+      </w:pPr>
+      <w:r>
+        <w:t xml:space="preserve">Gefahrenerkennung (IfSG § 25, IHR § 5)</w:t>
+      </w:r>
+    </w:p>
+    <w:p>
+      <w:pPr>
+        <w:numPr>
+          <w:ilvl w:val="0"/>
+          <w:numId w:val="1004"/>
+        </w:numPr>
+        <w:pStyle w:val="Compact"/>
+      </w:pPr>
+      <w:r>
+        <w:t xml:space="preserve">Meldungen sammeln (IfSG § 6-11)</w:t>
+      </w:r>
+    </w:p>
+    <w:p>
+      <w:pPr>
+        <w:numPr>
+          <w:ilvl w:val="0"/>
+          <w:numId w:val="1004"/>
+        </w:numPr>
+        <w:pStyle w:val="Compact"/>
+      </w:pPr>
+      <w:r>
+        <w:t xml:space="preserve">Informationsweitergabe (IfSG § 27)</w:t>
+      </w:r>
+    </w:p>
+    <w:p>
+      <w:pPr>
+        <w:numPr>
+          <w:ilvl w:val="0"/>
+          <w:numId w:val="1004"/>
+        </w:numPr>
+        <w:pStyle w:val="Compact"/>
+      </w:pPr>
+      <w:r>
+        <w:t xml:space="preserve">Gefahrenabwehr (IfSG § 28)</w:t>
+      </w:r>
+    </w:p>
+    <w:bookmarkEnd w:id="39"/>
+    <w:bookmarkStart w:id="40" w:name="aufgaben-der-leitung"/>
     <w:p>
       <w:pPr>
         <w:pStyle w:val="Heading2"/>
       </w:pPr>
       <w:r>
-        <w:t xml:space="preserve">Aufgaben der Amtsleitung/Infektionsschutzleitung</w:t>
-      </w:r>
-    </w:p>
-    <w:p>
-      <w:pPr>
-        <w:numPr>
-          <w:ilvl w:val="0"/>
-          <w:numId w:val="1004"/>
+        <w:t xml:space="preserve">Aufgaben der Leitung</w:t>
+      </w:r>
+    </w:p>
+    <w:p>
+      <w:pPr>
+        <w:numPr>
+          <w:ilvl w:val="0"/>
+          <w:numId w:val="1005"/>
+        </w:numPr>
+        <w:pStyle w:val="Compact"/>
+      </w:pPr>
+      <w:r>
+        <w:t xml:space="preserve">Maßnahmen hochhalten</w:t>
+      </w:r>
+    </w:p>
+    <w:p>
+      <w:pPr>
+        <w:numPr>
+          <w:ilvl w:val="0"/>
+          <w:numId w:val="1005"/>
         </w:numPr>
         <w:pStyle w:val="Compact"/>
       </w:pPr>
@@ -529,19 +665,7 @@
       <w:pPr>
         <w:numPr>
           <w:ilvl w:val="0"/>
-          <w:numId w:val="1004"/>
-        </w:numPr>
-        <w:pStyle w:val="Compact"/>
-      </w:pPr>
-      <w:r>
-        <w:t xml:space="preserve">Maßnahmen hochhalten</w:t>
-      </w:r>
-    </w:p>
-    <w:p>
-      <w:pPr>
-        <w:numPr>
-          <w:ilvl w:val="0"/>
-          <w:numId w:val="1004"/>
+          <w:numId w:val="1005"/>
         </w:numPr>
         <w:pStyle w:val="Compact"/>
       </w:pPr>
@@ -553,19 +677,7 @@
       <w:pPr>
         <w:numPr>
           <w:ilvl w:val="0"/>
-          <w:numId w:val="1004"/>
-        </w:numPr>
-        <w:pStyle w:val="Compact"/>
-      </w:pPr>
-      <w:r>
-        <w:t xml:space="preserve">Krisenvorbereitung</w:t>
-      </w:r>
-    </w:p>
-    <w:p>
-      <w:pPr>
-        <w:numPr>
-          <w:ilvl w:val="0"/>
-          <w:numId w:val="1004"/>
+          <w:numId w:val="1005"/>
         </w:numPr>
         <w:pStyle w:val="Compact"/>
       </w:pPr>
@@ -577,7 +689,7 @@
       <w:pPr>
         <w:numPr>
           <w:ilvl w:val="0"/>
-          <w:numId w:val="1004"/>
+          <w:numId w:val="1005"/>
         </w:numPr>
         <w:pStyle w:val="Compact"/>
       </w:pPr>
@@ -589,7 +701,7 @@
       <w:pPr>
         <w:numPr>
           <w:ilvl w:val="0"/>
-          <w:numId w:val="1004"/>
+          <w:numId w:val="1005"/>
         </w:numPr>
         <w:pStyle w:val="Compact"/>
       </w:pPr>
@@ -597,9 +709,21 @@
         <w:t xml:space="preserve">Personal aquirieren/schulen</w:t>
       </w:r>
     </w:p>
-    <w:bookmarkEnd w:id="39"/>
+    <w:p>
+      <w:pPr>
+        <w:numPr>
+          <w:ilvl w:val="0"/>
+          <w:numId w:val="1005"/>
+        </w:numPr>
+        <w:pStyle w:val="Compact"/>
+      </w:pPr>
+      <w:r>
+        <w:t xml:space="preserve">Krankheiten strategisch vorbeugen</w:t>
+      </w:r>
+    </w:p>
     <w:bookmarkEnd w:id="40"/>
-    <w:bookmarkStart w:id="45" w:name="teil-2-überblick"/>
+    <w:bookmarkEnd w:id="41"/>
+    <w:bookmarkStart w:id="46" w:name="teil-2-überblick"/>
     <w:p>
       <w:pPr>
         <w:pStyle w:val="Heading1"/>
@@ -608,7 +732,7 @@
         <w:t xml:space="preserve">Teil 2 Überblick</w:t>
       </w:r>
     </w:p>
-    <w:bookmarkStart w:id="41" w:name="überblilck-über-gastroenteritis-erreger"/>
+    <w:bookmarkStart w:id="42" w:name="überblilck-über-gastroenteritis-erreger"/>
     <w:p>
       <w:pPr>
         <w:pStyle w:val="Heading2"/>
@@ -621,7 +745,7 @@
       <w:pPr>
         <w:numPr>
           <w:ilvl w:val="0"/>
-          <w:numId w:val="1005"/>
+          <w:numId w:val="1006"/>
         </w:numPr>
         <w:pStyle w:val="Compact"/>
       </w:pPr>
@@ -633,7 +757,7 @@
       <w:pPr>
         <w:numPr>
           <w:ilvl w:val="0"/>
-          <w:numId w:val="1005"/>
+          <w:numId w:val="1006"/>
         </w:numPr>
         <w:pStyle w:val="Compact"/>
       </w:pPr>
@@ -645,7 +769,7 @@
       <w:pPr>
         <w:numPr>
           <w:ilvl w:val="0"/>
-          <w:numId w:val="1005"/>
+          <w:numId w:val="1006"/>
         </w:numPr>
         <w:pStyle w:val="Compact"/>
       </w:pPr>
@@ -657,7 +781,7 @@
       <w:pPr>
         <w:numPr>
           <w:ilvl w:val="0"/>
-          <w:numId w:val="1005"/>
+          <w:numId w:val="1006"/>
         </w:numPr>
         <w:pStyle w:val="Compact"/>
       </w:pPr>
@@ -669,7 +793,7 @@
       <w:pPr>
         <w:numPr>
           <w:ilvl w:val="0"/>
-          <w:numId w:val="1005"/>
+          <w:numId w:val="1006"/>
         </w:numPr>
         <w:pStyle w:val="Compact"/>
       </w:pPr>
@@ -681,7 +805,7 @@
       <w:pPr>
         <w:numPr>
           <w:ilvl w:val="0"/>
-          <w:numId w:val="1005"/>
+          <w:numId w:val="1006"/>
         </w:numPr>
         <w:pStyle w:val="Compact"/>
       </w:pPr>
@@ -693,7 +817,7 @@
       <w:pPr>
         <w:numPr>
           <w:ilvl w:val="0"/>
-          <w:numId w:val="1005"/>
+          <w:numId w:val="1006"/>
         </w:numPr>
         <w:pStyle w:val="Compact"/>
       </w:pPr>
@@ -705,7 +829,7 @@
       <w:pPr>
         <w:numPr>
           <w:ilvl w:val="0"/>
-          <w:numId w:val="1005"/>
+          <w:numId w:val="1006"/>
         </w:numPr>
         <w:pStyle w:val="Compact"/>
       </w:pPr>
@@ -717,7 +841,7 @@
       <w:pPr>
         <w:numPr>
           <w:ilvl w:val="0"/>
-          <w:numId w:val="1005"/>
+          <w:numId w:val="1006"/>
         </w:numPr>
         <w:pStyle w:val="Compact"/>
       </w:pPr>
@@ -729,7 +853,7 @@
       <w:pPr>
         <w:numPr>
           <w:ilvl w:val="0"/>
-          <w:numId w:val="1005"/>
+          <w:numId w:val="1006"/>
         </w:numPr>
         <w:pStyle w:val="Compact"/>
       </w:pPr>
@@ -737,8 +861,8 @@
         <w:t xml:space="preserve">Kryptosporidiose</w:t>
       </w:r>
     </w:p>
-    <w:bookmarkEnd w:id="41"/>
-    <w:bookmarkStart w:id="42" w:name="die-wichtigsten-punkte"/>
+    <w:bookmarkEnd w:id="42"/>
+    <w:bookmarkStart w:id="43" w:name="die-wichtigsten-punkte"/>
     <w:p>
       <w:pPr>
         <w:pStyle w:val="Heading2"/>
@@ -751,7 +875,7 @@
       <w:pPr>
         <w:numPr>
           <w:ilvl w:val="0"/>
-          <w:numId w:val="1006"/>
+          <w:numId w:val="1007"/>
         </w:numPr>
         <w:pStyle w:val="Compact"/>
       </w:pPr>
@@ -763,7 +887,7 @@
       <w:pPr>
         <w:numPr>
           <w:ilvl w:val="0"/>
-          <w:numId w:val="1006"/>
+          <w:numId w:val="1007"/>
         </w:numPr>
         <w:pStyle w:val="Compact"/>
       </w:pPr>
@@ -793,7 +917,7 @@
       <w:pPr>
         <w:numPr>
           <w:ilvl w:val="0"/>
-          <w:numId w:val="1006"/>
+          <w:numId w:val="1007"/>
         </w:numPr>
         <w:pStyle w:val="Compact"/>
       </w:pPr>
@@ -805,7 +929,7 @@
       <w:pPr>
         <w:numPr>
           <w:ilvl w:val="0"/>
-          <w:numId w:val="1006"/>
+          <w:numId w:val="1007"/>
         </w:numPr>
         <w:pStyle w:val="Compact"/>
       </w:pPr>
@@ -817,7 +941,7 @@
       <w:pPr>
         <w:numPr>
           <w:ilvl w:val="0"/>
-          <w:numId w:val="1006"/>
+          <w:numId w:val="1007"/>
         </w:numPr>
         <w:pStyle w:val="Compact"/>
       </w:pPr>
@@ -829,7 +953,7 @@
       <w:pPr>
         <w:numPr>
           <w:ilvl w:val="0"/>
-          <w:numId w:val="1006"/>
+          <w:numId w:val="1007"/>
         </w:numPr>
         <w:pStyle w:val="Compact"/>
       </w:pPr>
@@ -841,7 +965,7 @@
       <w:pPr>
         <w:numPr>
           <w:ilvl w:val="0"/>
-          <w:numId w:val="1006"/>
+          <w:numId w:val="1007"/>
         </w:numPr>
         <w:pStyle w:val="Compact"/>
       </w:pPr>
@@ -853,7 +977,7 @@
       <w:pPr>
         <w:numPr>
           <w:ilvl w:val="0"/>
-          <w:numId w:val="1006"/>
+          <w:numId w:val="1007"/>
         </w:numPr>
         <w:pStyle w:val="Compact"/>
       </w:pPr>
@@ -861,8 +985,8 @@
         <w:t xml:space="preserve">Norovirus ist ein Indikator für Hygiene</w:t>
       </w:r>
     </w:p>
-    <w:bookmarkEnd w:id="42"/>
-    <w:bookmarkStart w:id="43" w:name="der-darm"/>
+    <w:bookmarkEnd w:id="43"/>
+    <w:bookmarkStart w:id="44" w:name="der-darm"/>
     <w:p>
       <w:pPr>
         <w:pStyle w:val="Heading2"/>
@@ -875,7 +999,7 @@
       <w:pPr>
         <w:numPr>
           <w:ilvl w:val="0"/>
-          <w:numId w:val="1007"/>
+          <w:numId w:val="1008"/>
         </w:numPr>
         <w:pStyle w:val="Compact"/>
       </w:pPr>
@@ -887,7 +1011,7 @@
       <w:pPr>
         <w:numPr>
           <w:ilvl w:val="0"/>
-          <w:numId w:val="1007"/>
+          <w:numId w:val="1008"/>
         </w:numPr>
         <w:pStyle w:val="Compact"/>
       </w:pPr>
@@ -899,7 +1023,7 @@
       <w:pPr>
         <w:numPr>
           <w:ilvl w:val="0"/>
-          <w:numId w:val="1007"/>
+          <w:numId w:val="1008"/>
         </w:numPr>
         <w:pStyle w:val="Compact"/>
       </w:pPr>
@@ -911,7 +1035,7 @@
       <w:pPr>
         <w:numPr>
           <w:ilvl w:val="0"/>
-          <w:numId w:val="1007"/>
+          <w:numId w:val="1008"/>
         </w:numPr>
         <w:pStyle w:val="Compact"/>
       </w:pPr>
@@ -919,8 +1043,8 @@
         <w:t xml:space="preserve">Das Mikrobiom spielt eine größere Rolle als bislang gedacht</w:t>
       </w:r>
     </w:p>
-    <w:bookmarkEnd w:id="43"/>
-    <w:bookmarkStart w:id="44" w:name="was-muss-man-zu-einem-erreger-wissen"/>
+    <w:bookmarkEnd w:id="44"/>
+    <w:bookmarkStart w:id="45" w:name="was-muss-man-zu-einem-erreger-wissen"/>
     <w:p>
       <w:pPr>
         <w:pStyle w:val="Heading2"/>
@@ -933,7 +1057,7 @@
       <w:pPr>
         <w:numPr>
           <w:ilvl w:val="0"/>
-          <w:numId w:val="1008"/>
+          <w:numId w:val="1009"/>
         </w:numPr>
         <w:pStyle w:val="Compact"/>
       </w:pPr>
@@ -945,7 +1069,7 @@
       <w:pPr>
         <w:numPr>
           <w:ilvl w:val="0"/>
-          <w:numId w:val="1008"/>
+          <w:numId w:val="1009"/>
         </w:numPr>
         <w:pStyle w:val="Compact"/>
       </w:pPr>
@@ -957,7 +1081,7 @@
       <w:pPr>
         <w:numPr>
           <w:ilvl w:val="0"/>
-          <w:numId w:val="1008"/>
+          <w:numId w:val="1009"/>
         </w:numPr>
         <w:pStyle w:val="Compact"/>
       </w:pPr>
@@ -969,7 +1093,7 @@
       <w:pPr>
         <w:numPr>
           <w:ilvl w:val="0"/>
-          <w:numId w:val="1008"/>
+          <w:numId w:val="1009"/>
         </w:numPr>
         <w:pStyle w:val="Compact"/>
       </w:pPr>
@@ -981,7 +1105,7 @@
       <w:pPr>
         <w:numPr>
           <w:ilvl w:val="0"/>
-          <w:numId w:val="1008"/>
+          <w:numId w:val="1009"/>
         </w:numPr>
         <w:pStyle w:val="Compact"/>
       </w:pPr>
@@ -993,7 +1117,7 @@
       <w:pPr>
         <w:numPr>
           <w:ilvl w:val="0"/>
-          <w:numId w:val="1008"/>
+          <w:numId w:val="1009"/>
         </w:numPr>
         <w:pStyle w:val="Compact"/>
       </w:pPr>
@@ -1005,7 +1129,7 @@
       <w:pPr>
         <w:numPr>
           <w:ilvl w:val="0"/>
-          <w:numId w:val="1008"/>
+          <w:numId w:val="1009"/>
         </w:numPr>
         <w:pStyle w:val="Compact"/>
       </w:pPr>
@@ -1017,7 +1141,7 @@
       <w:pPr>
         <w:numPr>
           <w:ilvl w:val="0"/>
-          <w:numId w:val="1008"/>
+          <w:numId w:val="1009"/>
         </w:numPr>
         <w:pStyle w:val="Compact"/>
       </w:pPr>
@@ -1029,7 +1153,7 @@
       <w:pPr>
         <w:numPr>
           <w:ilvl w:val="0"/>
-          <w:numId w:val="1008"/>
+          <w:numId w:val="1009"/>
         </w:numPr>
         <w:pStyle w:val="Compact"/>
       </w:pPr>
@@ -1041,7 +1165,7 @@
       <w:pPr>
         <w:numPr>
           <w:ilvl w:val="0"/>
-          <w:numId w:val="1008"/>
+          <w:numId w:val="1009"/>
         </w:numPr>
         <w:pStyle w:val="Compact"/>
       </w:pPr>
@@ -1049,9 +1173,9 @@
         <w:t xml:space="preserve">Maßnahmen</w:t>
       </w:r>
     </w:p>
-    <w:bookmarkEnd w:id="44"/>
     <w:bookmarkEnd w:id="45"/>
-    <w:bookmarkStart w:id="66" w:name="teil-3"/>
+    <w:bookmarkEnd w:id="46"/>
+    <w:bookmarkStart w:id="61" w:name="teil-3"/>
     <w:p>
       <w:pPr>
         <w:pStyle w:val="Heading1"/>
@@ -1068,503 +1192,443 @@
         <w:t xml:space="preserve">E.Coli und seine Krankheiten</w:t>
       </w:r>
     </w:p>
-    <w:bookmarkStart w:id="46" w:name="überblick-über-e.coli"/>
+    <w:bookmarkStart w:id="47" w:name="X27671dd52ee88b22357710afbfc33dd9b863095"/>
     <w:p>
       <w:pPr>
         <w:pStyle w:val="Heading2"/>
       </w:pPr>
       <w:r>
-        <w:t xml:space="preserve">Überblick über E.Coli</w:t>
-      </w:r>
-    </w:p>
-    <w:p>
-      <w:pPr>
-        <w:numPr>
-          <w:ilvl w:val="0"/>
-          <w:numId w:val="1009"/>
-        </w:numPr>
-        <w:pStyle w:val="Compact"/>
-      </w:pPr>
-      <w:r>
-        <w:t xml:space="preserve">Coliforme Erreger</w:t>
+        <w:t xml:space="preserve">1. Namen und Krankheiten des Erregers: E.Coli</w:t>
+      </w:r>
+    </w:p>
+    <w:p>
+      <w:pPr>
+        <w:numPr>
+          <w:ilvl w:val="0"/>
+          <w:numId w:val="1010"/>
+        </w:numPr>
+        <w:pStyle w:val="Compact"/>
+      </w:pPr>
+      <w:r>
+        <w:t xml:space="preserve">Coliformer, E.Coli, ETEC, EPEC, EIEC, EAEC, EHEC, MRGN</w:t>
+      </w:r>
+    </w:p>
+    <w:p>
+      <w:pPr>
+        <w:numPr>
+          <w:ilvl w:val="0"/>
+          <w:numId w:val="1010"/>
+        </w:numPr>
+        <w:pStyle w:val="Compact"/>
+      </w:pPr>
+      <w:r>
+        <w:t xml:space="preserve">Symbiont: Hilft bei Nahrungsaufspaltung, produziert Vitamine</w:t>
+      </w:r>
+    </w:p>
+    <w:p>
+      <w:pPr>
+        <w:numPr>
+          <w:ilvl w:val="0"/>
+          <w:numId w:val="1010"/>
+        </w:numPr>
+        <w:pStyle w:val="Compact"/>
+      </w:pPr>
+      <w:r>
+        <w:t xml:space="preserve">Pathovar: Gastroenteritis, Infektionen, HUS, (Indikatorkeim)</w:t>
+      </w:r>
+    </w:p>
+    <w:p>
+      <w:pPr>
+        <w:numPr>
+          <w:ilvl w:val="0"/>
+          <w:numId w:val="1010"/>
+        </w:numPr>
+        <w:pStyle w:val="Compact"/>
+      </w:pPr>
+      <w:r>
+        <w:t xml:space="preserve">E.Coli hat diverse Mechanismen/Toxine (Antibiotika, Anheftung, Eindringung)</w:t>
+      </w:r>
+    </w:p>
+    <w:p>
+      <w:pPr>
+        <w:numPr>
+          <w:ilvl w:val="0"/>
+          <w:numId w:val="1010"/>
+        </w:numPr>
+        <w:pStyle w:val="Compact"/>
+      </w:pPr>
+      <w:r>
+        <w:t xml:space="preserve">Shigatoxin 2 (nur EHEC) verursacht ein HUS</w:t>
+      </w:r>
+    </w:p>
+    <w:bookmarkEnd w:id="47"/>
+    <w:bookmarkStart w:id="48" w:name="epidemiologie"/>
+    <w:p>
+      <w:pPr>
+        <w:pStyle w:val="Heading2"/>
+      </w:pPr>
+      <w:r>
+        <w:t xml:space="preserve">2. Epidemiologie</w:t>
+      </w:r>
+    </w:p>
+    <w:p>
+      <w:pPr>
+        <w:numPr>
+          <w:ilvl w:val="0"/>
+          <w:numId w:val="1011"/>
+        </w:numPr>
+        <w:pStyle w:val="Compact"/>
+      </w:pPr>
+      <w:r>
+        <w:t xml:space="preserve">Massive Inzidenzen in Ländern mit hygienisch niedrigen Standards</w:t>
+      </w:r>
+    </w:p>
+    <w:p>
+      <w:pPr>
+        <w:numPr>
+          <w:ilvl w:val="0"/>
+          <w:numId w:val="1011"/>
+        </w:numPr>
+        <w:pStyle w:val="Compact"/>
+      </w:pPr>
+      <w:r>
+        <w:t xml:space="preserve">Deutschland</w:t>
       </w:r>
     </w:p>
     <w:p>
       <w:pPr>
         <w:numPr>
           <w:ilvl w:val="1"/>
-          <w:numId w:val="1010"/>
-        </w:numPr>
-        <w:pStyle w:val="Compact"/>
-      </w:pPr>
-      <w:r>
-        <w:t xml:space="preserve">E.Coli</w:t>
-      </w:r>
-    </w:p>
-    <w:p>
-      <w:pPr>
-        <w:numPr>
-          <w:ilvl w:val="2"/>
+          <w:numId w:val="1012"/>
+        </w:numPr>
+        <w:pStyle w:val="Compact"/>
+      </w:pPr>
+      <w:r>
+        <w:t xml:space="preserve">~10.000 E.Coli-Enteritis</w:t>
+      </w:r>
+    </w:p>
+    <w:p>
+      <w:pPr>
+        <w:numPr>
+          <w:ilvl w:val="1"/>
+          <w:numId w:val="1012"/>
+        </w:numPr>
+        <w:pStyle w:val="Compact"/>
+      </w:pPr>
+      <w:r>
+        <w:t xml:space="preserve">~1000 Ehec</w:t>
+      </w:r>
+    </w:p>
+    <w:p>
+      <w:pPr>
+        <w:numPr>
+          <w:ilvl w:val="1"/>
+          <w:numId w:val="1012"/>
+        </w:numPr>
+        <w:pStyle w:val="Compact"/>
+      </w:pPr>
+      <w:r>
+        <w:t xml:space="preserve">~100 HUS</w:t>
+      </w:r>
+    </w:p>
+    <w:p>
+      <w:pPr>
+        <w:numPr>
+          <w:ilvl w:val="0"/>
           <w:numId w:val="1011"/>
         </w:numPr>
         <w:pStyle w:val="Compact"/>
       </w:pPr>
       <w:r>
-        <w:t xml:space="preserve">ETEC</w:t>
-      </w:r>
-    </w:p>
-    <w:p>
-      <w:pPr>
-        <w:numPr>
-          <w:ilvl w:val="2"/>
-          <w:numId w:val="1011"/>
-        </w:numPr>
-        <w:pStyle w:val="Compact"/>
-      </w:pPr>
-      <w:r>
-        <w:t xml:space="preserve">EPEC</w:t>
-      </w:r>
-    </w:p>
-    <w:p>
-      <w:pPr>
-        <w:numPr>
-          <w:ilvl w:val="2"/>
-          <w:numId w:val="1011"/>
-        </w:numPr>
-        <w:pStyle w:val="Compact"/>
-      </w:pPr>
-      <w:r>
-        <w:t xml:space="preserve">EIEC</w:t>
-      </w:r>
-    </w:p>
-    <w:p>
-      <w:pPr>
-        <w:numPr>
-          <w:ilvl w:val="2"/>
-          <w:numId w:val="1011"/>
-        </w:numPr>
-        <w:pStyle w:val="Compact"/>
-      </w:pPr>
-      <w:r>
-        <w:t xml:space="preserve">EAEC</w:t>
-      </w:r>
-    </w:p>
-    <w:p>
-      <w:pPr>
-        <w:numPr>
-          <w:ilvl w:val="2"/>
-          <w:numId w:val="1011"/>
-        </w:numPr>
-        <w:pStyle w:val="Compact"/>
-      </w:pPr>
-      <w:r>
-        <w:t xml:space="preserve">EHEC</w:t>
-      </w:r>
-    </w:p>
-    <w:p>
-      <w:pPr>
-        <w:numPr>
-          <w:ilvl w:val="2"/>
-          <w:numId w:val="1011"/>
-        </w:numPr>
-        <w:pStyle w:val="Compact"/>
-      </w:pPr>
-      <w:r>
-        <w:t xml:space="preserve">MRGN</w:t>
-      </w:r>
-    </w:p>
-    <w:p>
-      <w:pPr>
-        <w:numPr>
-          <w:ilvl w:val="0"/>
-          <w:numId w:val="1009"/>
-        </w:numPr>
-        <w:pStyle w:val="Compact"/>
-      </w:pPr>
-      <w:r>
-        <w:t xml:space="preserve">Je nach Toxin unterschiedliche Krankheitsbilder</w:t>
-      </w:r>
-    </w:p>
-    <w:bookmarkEnd w:id="46"/>
-    <w:bookmarkStart w:id="47" w:name="e.coli-als-symbiont"/>
+        <w:t xml:space="preserve">Kinder und Reiserückkehrer</w:t>
+      </w:r>
+    </w:p>
+    <w:bookmarkEnd w:id="48"/>
+    <w:bookmarkStart w:id="49" w:name="vorkommen"/>
     <w:p>
       <w:pPr>
         <w:pStyle w:val="Heading2"/>
       </w:pPr>
       <w:r>
-        <w:t xml:space="preserve">E.Coli als Symbiont</w:t>
-      </w:r>
-    </w:p>
-    <w:p>
-      <w:pPr>
-        <w:numPr>
-          <w:ilvl w:val="0"/>
-          <w:numId w:val="1012"/>
-        </w:numPr>
-        <w:pStyle w:val="Compact"/>
-      </w:pPr>
-      <w:r>
-        <w:t xml:space="preserve">Hilft mit bei der Nahrungsaufspaltung</w:t>
-      </w:r>
-    </w:p>
-    <w:p>
-      <w:pPr>
-        <w:numPr>
-          <w:ilvl w:val="0"/>
-          <w:numId w:val="1012"/>
-        </w:numPr>
-        <w:pStyle w:val="Compact"/>
-      </w:pPr>
-      <w:r>
-        <w:t xml:space="preserve">Produziert Vitamine (B-Vitamine, K-Vitamin)</w:t>
-      </w:r>
-    </w:p>
-    <w:bookmarkEnd w:id="47"/>
-    <w:bookmarkStart w:id="48" w:name="e.coli-als-pathogen"/>
+        <w:t xml:space="preserve">3. Vorkommen</w:t>
+      </w:r>
+    </w:p>
+    <w:p>
+      <w:pPr>
+        <w:numPr>
+          <w:ilvl w:val="0"/>
+          <w:numId w:val="1013"/>
+        </w:numPr>
+        <w:pStyle w:val="Compact"/>
+      </w:pPr>
+      <w:r>
+        <w:t xml:space="preserve">E.Coli lebt im Enddarm von vielen Warmblütern</w:t>
+      </w:r>
+    </w:p>
+    <w:p>
+      <w:pPr>
+        <w:numPr>
+          <w:ilvl w:val="0"/>
+          <w:numId w:val="1013"/>
+        </w:numPr>
+        <w:pStyle w:val="Compact"/>
+      </w:pPr>
+      <w:r>
+        <w:t xml:space="preserve">Weltweit vertreten</w:t>
+      </w:r>
+    </w:p>
+    <w:p>
+      <w:pPr>
+        <w:numPr>
+          <w:ilvl w:val="0"/>
+          <w:numId w:val="1013"/>
+        </w:numPr>
+        <w:pStyle w:val="Compact"/>
+      </w:pPr>
+      <w:r>
+        <w:t xml:space="preserve">EHEC vor allem in Wiederkäuern: Rinder, Schafe, Ziegen</w:t>
+      </w:r>
+    </w:p>
+    <w:bookmarkEnd w:id="49"/>
+    <w:bookmarkStart w:id="50" w:name="umweltverhalten"/>
     <w:p>
       <w:pPr>
         <w:pStyle w:val="Heading2"/>
       </w:pPr>
       <w:r>
-        <w:t xml:space="preserve">E.Coli als Pathogen</w:t>
-      </w:r>
-    </w:p>
-    <w:p>
-      <w:pPr>
-        <w:numPr>
-          <w:ilvl w:val="0"/>
-          <w:numId w:val="1013"/>
-        </w:numPr>
-        <w:pStyle w:val="Compact"/>
-      </w:pPr>
-      <w:r>
-        <w:t xml:space="preserve">Gastroenteritis</w:t>
-      </w:r>
-    </w:p>
-    <w:p>
-      <w:pPr>
-        <w:numPr>
-          <w:ilvl w:val="0"/>
-          <w:numId w:val="1013"/>
-        </w:numPr>
-        <w:pStyle w:val="Compact"/>
-      </w:pPr>
-      <w:r>
-        <w:t xml:space="preserve">Infektionen</w:t>
-      </w:r>
-    </w:p>
-    <w:p>
-      <w:pPr>
-        <w:numPr>
-          <w:ilvl w:val="0"/>
-          <w:numId w:val="1013"/>
-        </w:numPr>
-        <w:pStyle w:val="Compact"/>
-      </w:pPr>
-      <w:r>
-        <w:t xml:space="preserve">HUS</w:t>
-      </w:r>
-    </w:p>
-    <w:p>
-      <w:pPr>
-        <w:numPr>
-          <w:ilvl w:val="0"/>
-          <w:numId w:val="1013"/>
-        </w:numPr>
-        <w:pStyle w:val="Compact"/>
-      </w:pPr>
-      <w:r>
-        <w:t xml:space="preserve">(Indikatorkeim)</w:t>
-      </w:r>
-    </w:p>
-    <w:bookmarkEnd w:id="48"/>
-    <w:bookmarkStart w:id="49" w:name="gastroenteritis-symptome"/>
+        <w:t xml:space="preserve">4. Umweltverhalten</w:t>
+      </w:r>
+    </w:p>
+    <w:p>
+      <w:pPr>
+        <w:numPr>
+          <w:ilvl w:val="0"/>
+          <w:numId w:val="1014"/>
+        </w:numPr>
+        <w:pStyle w:val="Compact"/>
+      </w:pPr>
+      <w:r>
+        <w:t xml:space="preserve">E.Coli lebt im Darm von Tieren</w:t>
+      </w:r>
+    </w:p>
+    <w:p>
+      <w:pPr>
+        <w:numPr>
+          <w:ilvl w:val="0"/>
+          <w:numId w:val="1014"/>
+        </w:numPr>
+        <w:pStyle w:val="Compact"/>
+      </w:pPr>
+      <w:r>
+        <w:t xml:space="preserve">Von dort auf das Fell und die Umgebung</w:t>
+      </w:r>
+    </w:p>
+    <w:p>
+      <w:pPr>
+        <w:numPr>
+          <w:ilvl w:val="0"/>
+          <w:numId w:val="1014"/>
+        </w:numPr>
+        <w:pStyle w:val="Compact"/>
+      </w:pPr>
+      <w:r>
+        <w:t xml:space="preserve">Vom Fell beim Schlachten aufs Fleisch</w:t>
+      </w:r>
+    </w:p>
+    <w:p>
+      <w:pPr>
+        <w:numPr>
+          <w:ilvl w:val="0"/>
+          <w:numId w:val="1014"/>
+        </w:numPr>
+        <w:pStyle w:val="Compact"/>
+      </w:pPr>
+      <w:r>
+        <w:t xml:space="preserve">Vom Fell auf die Hand</w:t>
+      </w:r>
+    </w:p>
+    <w:p>
+      <w:pPr>
+        <w:numPr>
+          <w:ilvl w:val="0"/>
+          <w:numId w:val="1014"/>
+        </w:numPr>
+        <w:pStyle w:val="Compact"/>
+      </w:pPr>
+      <w:r>
+        <w:t xml:space="preserve">Vom Darm auf die Felder</w:t>
+      </w:r>
+    </w:p>
+    <w:p>
+      <w:pPr>
+        <w:numPr>
+          <w:ilvl w:val="0"/>
+          <w:numId w:val="1014"/>
+        </w:numPr>
+        <w:pStyle w:val="Compact"/>
+      </w:pPr>
+      <w:r>
+        <w:t xml:space="preserve">Vom Darm ins Wasser</w:t>
+      </w:r>
+    </w:p>
+    <w:p>
+      <w:pPr>
+        <w:numPr>
+          <w:ilvl w:val="0"/>
+          <w:numId w:val="1014"/>
+        </w:numPr>
+        <w:pStyle w:val="Compact"/>
+      </w:pPr>
+      <w:r>
+        <w:t xml:space="preserve">Vom Wasser aufs Feld</w:t>
+      </w:r>
+    </w:p>
+    <w:bookmarkEnd w:id="50"/>
+    <w:bookmarkStart w:id="51" w:name="wichtigste-übertragung-auf-menschen"/>
     <w:p>
       <w:pPr>
         <w:pStyle w:val="Heading2"/>
       </w:pPr>
       <w:r>
-        <w:t xml:space="preserve">Gastroenteritis-Symptome</w:t>
-      </w:r>
-    </w:p>
-    <w:p>
-      <w:pPr>
-        <w:numPr>
-          <w:ilvl w:val="0"/>
-          <w:numId w:val="1014"/>
-        </w:numPr>
-        <w:pStyle w:val="Compact"/>
-      </w:pPr>
-      <w:r>
-        <w:t xml:space="preserve">Krankheitsgefühl</w:t>
-      </w:r>
-    </w:p>
-    <w:p>
-      <w:pPr>
-        <w:numPr>
-          <w:ilvl w:val="0"/>
-          <w:numId w:val="1014"/>
-        </w:numPr>
-        <w:pStyle w:val="Compact"/>
-      </w:pPr>
-      <w:r>
-        <w:t xml:space="preserve">Bauchschmerzen</w:t>
-      </w:r>
-    </w:p>
-    <w:p>
-      <w:pPr>
-        <w:numPr>
-          <w:ilvl w:val="0"/>
-          <w:numId w:val="1014"/>
-        </w:numPr>
-        <w:pStyle w:val="Compact"/>
-      </w:pPr>
-      <w:r>
-        <w:t xml:space="preserve">Durchfall</w:t>
-      </w:r>
-    </w:p>
-    <w:p>
-      <w:pPr>
-        <w:numPr>
-          <w:ilvl w:val="0"/>
-          <w:numId w:val="1014"/>
-        </w:numPr>
-        <w:pStyle w:val="Compact"/>
-      </w:pPr>
-      <w:r>
-        <w:t xml:space="preserve">Erbrechen</w:t>
-      </w:r>
-    </w:p>
-    <w:p>
-      <w:pPr>
-        <w:numPr>
-          <w:ilvl w:val="0"/>
-          <w:numId w:val="1014"/>
-        </w:numPr>
-        <w:pStyle w:val="Compact"/>
-      </w:pPr>
-      <w:r>
-        <w:t xml:space="preserve">Schmerzen</w:t>
-      </w:r>
-    </w:p>
-    <w:p>
-      <w:pPr>
-        <w:numPr>
-          <w:ilvl w:val="0"/>
-          <w:numId w:val="1014"/>
-        </w:numPr>
-        <w:pStyle w:val="Compact"/>
-      </w:pPr>
-      <w:r>
-        <w:t xml:space="preserve">Erkältungssymptome (Bei Erkältung auch Gastroenteritis)</w:t>
-      </w:r>
-    </w:p>
-    <w:p>
-      <w:pPr>
-        <w:numPr>
-          <w:ilvl w:val="0"/>
-          <w:numId w:val="1014"/>
-        </w:numPr>
-        <w:pStyle w:val="Compact"/>
-      </w:pPr>
-      <w:r>
-        <w:t xml:space="preserve">Fieber (Zeichen für Immunaktivität)</w:t>
-      </w:r>
-    </w:p>
-    <w:p>
-      <w:pPr>
-        <w:numPr>
-          <w:ilvl w:val="0"/>
-          <w:numId w:val="1014"/>
-        </w:numPr>
-        <w:pStyle w:val="Compact"/>
-      </w:pPr>
-      <w:r>
-        <w:t xml:space="preserve">Blut im Stuhl (Zeichen für Invastion)</w:t>
-      </w:r>
-    </w:p>
-    <w:p>
-      <w:pPr>
-        <w:numPr>
-          <w:ilvl w:val="0"/>
-          <w:numId w:val="1014"/>
-        </w:numPr>
-        <w:pStyle w:val="Compact"/>
-      </w:pPr>
-      <w:r>
-        <w:t xml:space="preserve">Exsikkose</w:t>
-      </w:r>
-    </w:p>
-    <w:bookmarkEnd w:id="49"/>
-    <w:bookmarkStart w:id="50" w:name="hämolytisch-urämische-symptome-hus"/>
+        <w:t xml:space="preserve">5. Wichtigste Übertragung auf Menschen</w:t>
+      </w:r>
+    </w:p>
+    <w:p>
+      <w:pPr>
+        <w:numPr>
+          <w:ilvl w:val="0"/>
+          <w:numId w:val="1015"/>
+        </w:numPr>
+        <w:pStyle w:val="Compact"/>
+      </w:pPr>
+      <w:r>
+        <w:t xml:space="preserve">Kontaktinfektion (Schmierinfektion, Fäkal-Oral, Händeinfektion)</w:t>
+      </w:r>
+    </w:p>
+    <w:p>
+      <w:pPr>
+        <w:numPr>
+          <w:ilvl w:val="0"/>
+          <w:numId w:val="1015"/>
+        </w:numPr>
+        <w:pStyle w:val="Compact"/>
+      </w:pPr>
+      <w:r>
+        <w:t xml:space="preserve">Lebensmittel</w:t>
+      </w:r>
+    </w:p>
+    <w:p>
+      <w:pPr>
+        <w:numPr>
+          <w:ilvl w:val="0"/>
+          <w:numId w:val="1015"/>
+        </w:numPr>
+        <w:pStyle w:val="Compact"/>
+      </w:pPr>
+      <w:r>
+        <w:t xml:space="preserve">Trinkwasser</w:t>
+      </w:r>
+    </w:p>
+    <w:bookmarkEnd w:id="51"/>
+    <w:bookmarkStart w:id="52" w:name="zeiten"/>
     <w:p>
       <w:pPr>
         <w:pStyle w:val="Heading2"/>
       </w:pPr>
       <w:r>
-        <w:t xml:space="preserve">Hämolytisch-Urämische Symptome (HUS)</w:t>
-      </w:r>
-    </w:p>
-    <w:p>
-      <w:pPr>
-        <w:numPr>
-          <w:ilvl w:val="0"/>
-          <w:numId w:val="1015"/>
-        </w:numPr>
-        <w:pStyle w:val="Compact"/>
-      </w:pPr>
-      <w:r>
-        <w:t xml:space="preserve">Anämie (Blutarmut)</w:t>
-      </w:r>
-    </w:p>
-    <w:p>
-      <w:pPr>
-        <w:numPr>
-          <w:ilvl w:val="0"/>
-          <w:numId w:val="1015"/>
-        </w:numPr>
-        <w:pStyle w:val="Compact"/>
-      </w:pPr>
-      <w:r>
-        <w:t xml:space="preserve">Urämie (Nierenversagen)</w:t>
-      </w:r>
-    </w:p>
-    <w:p>
-      <w:pPr>
-        <w:numPr>
-          <w:ilvl w:val="0"/>
-          <w:numId w:val="1015"/>
-        </w:numPr>
-        <w:pStyle w:val="Compact"/>
-      </w:pPr>
-      <w:r>
-        <w:t xml:space="preserve">Thrombozytopenie (Blutung)</w:t>
-      </w:r>
-    </w:p>
-    <w:p>
-      <w:pPr>
-        <w:numPr>
-          <w:ilvl w:val="0"/>
-          <w:numId w:val="1015"/>
-        </w:numPr>
-        <w:pStyle w:val="Compact"/>
-      </w:pPr>
-      <w:r>
-        <w:t xml:space="preserve">Neurologische Symptome</w:t>
-      </w:r>
-    </w:p>
-    <w:bookmarkEnd w:id="50"/>
-    <w:bookmarkStart w:id="51" w:name="infektionen"/>
+        <w:t xml:space="preserve">6. Zeiten</w:t>
+      </w:r>
+    </w:p>
+    <w:p>
+      <w:pPr>
+        <w:numPr>
+          <w:ilvl w:val="0"/>
+          <w:numId w:val="1016"/>
+        </w:numPr>
+        <w:pStyle w:val="Compact"/>
+      </w:pPr>
+      <w:r>
+        <w:t xml:space="preserve">Inkubationszeit: 2-10 Tage</w:t>
+      </w:r>
+    </w:p>
+    <w:p>
+      <w:pPr>
+        <w:numPr>
+          <w:ilvl w:val="0"/>
+          <w:numId w:val="1016"/>
+        </w:numPr>
+        <w:pStyle w:val="Compact"/>
+      </w:pPr>
+      <w:r>
+        <w:t xml:space="preserve">Ansteckungsfähige Zeit: Solange Symptome bestehen. Aber Dauerausscheidung möglich</w:t>
+      </w:r>
+    </w:p>
+    <w:bookmarkEnd w:id="52"/>
+    <w:bookmarkStart w:id="53" w:name="labornachweise"/>
     <w:p>
       <w:pPr>
         <w:pStyle w:val="Heading2"/>
       </w:pPr>
       <w:r>
-        <w:t xml:space="preserve">Infektionen</w:t>
-      </w:r>
-    </w:p>
-    <w:p>
-      <w:pPr>
-        <w:numPr>
-          <w:ilvl w:val="0"/>
-          <w:numId w:val="1016"/>
-        </w:numPr>
-        <w:pStyle w:val="Compact"/>
-      </w:pPr>
-      <w:r>
-        <w:t xml:space="preserve">Wundinfektion</w:t>
-      </w:r>
-    </w:p>
-    <w:p>
-      <w:pPr>
-        <w:numPr>
-          <w:ilvl w:val="0"/>
-          <w:numId w:val="1016"/>
-        </w:numPr>
-        <w:pStyle w:val="Compact"/>
-      </w:pPr>
-      <w:r>
-        <w:t xml:space="preserve">Harnwegsinfektionen</w:t>
-      </w:r>
-    </w:p>
-    <w:p>
-      <w:pPr>
-        <w:numPr>
-          <w:ilvl w:val="0"/>
-          <w:numId w:val="1016"/>
-        </w:numPr>
-        <w:pStyle w:val="Compact"/>
-      </w:pPr>
-      <w:r>
-        <w:t xml:space="preserve">Sepsis</w:t>
-      </w:r>
-    </w:p>
-    <w:bookmarkEnd w:id="51"/>
-    <w:bookmarkStart w:id="52" w:name="e.coli-und-die-toxine"/>
+        <w:t xml:space="preserve">7. Labornachweise</w:t>
+      </w:r>
+    </w:p>
+    <w:p>
+      <w:pPr>
+        <w:numPr>
+          <w:ilvl w:val="0"/>
+          <w:numId w:val="1017"/>
+        </w:numPr>
+        <w:pStyle w:val="Compact"/>
+      </w:pPr>
+      <w:r>
+        <w:t xml:space="preserve">Kultur (Goldstandard)</w:t>
+      </w:r>
+    </w:p>
+    <w:p>
+      <w:pPr>
+        <w:numPr>
+          <w:ilvl w:val="0"/>
+          <w:numId w:val="1017"/>
+        </w:numPr>
+        <w:pStyle w:val="Compact"/>
+      </w:pPr>
+      <w:r>
+        <w:t xml:space="preserve">PCR (Weißt die Gene nach)</w:t>
+      </w:r>
+    </w:p>
+    <w:p>
+      <w:pPr>
+        <w:numPr>
+          <w:ilvl w:val="0"/>
+          <w:numId w:val="1017"/>
+        </w:numPr>
+        <w:pStyle w:val="Compact"/>
+      </w:pPr>
+      <w:r>
+        <w:t xml:space="preserve">ELISA (Weißt die Toxine nach)</w:t>
+      </w:r>
+    </w:p>
+    <w:p>
+      <w:pPr>
+        <w:numPr>
+          <w:ilvl w:val="0"/>
+          <w:numId w:val="1017"/>
+        </w:numPr>
+        <w:pStyle w:val="Compact"/>
+      </w:pPr>
+      <w:r>
+        <w:t xml:space="preserve">Genomsequenzierung</w:t>
+      </w:r>
+    </w:p>
+    <w:bookmarkEnd w:id="53"/>
+    <w:bookmarkStart w:id="56" w:name="e.coli-erscheint-als-folgende-meldung"/>
     <w:p>
       <w:pPr>
         <w:pStyle w:val="Heading2"/>
       </w:pPr>
       <w:r>
-        <w:t xml:space="preserve">E.Coli und die Toxine</w:t>
-      </w:r>
-    </w:p>
-    <w:p>
-      <w:pPr>
-        <w:numPr>
-          <w:ilvl w:val="0"/>
-          <w:numId w:val="1017"/>
-        </w:numPr>
-        <w:pStyle w:val="Compact"/>
-      </w:pPr>
-      <w:r>
-        <w:t xml:space="preserve">E.Coli hat diverse Mechanismen/Toxine</w:t>
-      </w:r>
-    </w:p>
-    <w:p>
-      <w:pPr>
-        <w:numPr>
-          <w:ilvl w:val="0"/>
-          <w:numId w:val="1017"/>
-        </w:numPr>
-        <w:pStyle w:val="Compact"/>
-      </w:pPr>
-      <w:r>
-        <w:t xml:space="preserve">Manche Mechanismen schützen vor Antibiotika</w:t>
-      </w:r>
-    </w:p>
-    <w:p>
-      <w:pPr>
-        <w:numPr>
-          <w:ilvl w:val="0"/>
-          <w:numId w:val="1017"/>
-        </w:numPr>
-        <w:pStyle w:val="Compact"/>
-      </w:pPr>
-      <w:r>
-        <w:t xml:space="preserve">Manche Mechanismen verursachen eine besser Anheftung oder Eindringung in die Zelle</w:t>
-      </w:r>
-    </w:p>
-    <w:p>
-      <w:pPr>
-        <w:numPr>
-          <w:ilvl w:val="0"/>
-          <w:numId w:val="1017"/>
-        </w:numPr>
-        <w:pStyle w:val="Compact"/>
-      </w:pPr>
-      <w:r>
-        <w:t xml:space="preserve">Shigatoxin 2 (nur EHEC) verursacht ein HUS</w:t>
-      </w:r>
-    </w:p>
-    <w:bookmarkEnd w:id="52"/>
-    <w:bookmarkStart w:id="53" w:name="epidemiologie"/>
-    <w:p>
-      <w:pPr>
-        <w:pStyle w:val="Heading2"/>
-      </w:pPr>
-      <w:r>
-        <w:t xml:space="preserve">Epidemiologie</w:t>
+        <w:t xml:space="preserve">8. E.Coli erscheint als folgende Meldung</w:t>
       </w:r>
     </w:p>
     <w:p>
@@ -1576,7 +1640,7 @@
         <w:pStyle w:val="Compact"/>
       </w:pPr>
       <w:r>
-        <w:t xml:space="preserve">Massive Inzidenzen in Ländern mit hygienisch niedrigen Standards</w:t>
+        <w:t xml:space="preserve">HUS (Arzt)</w:t>
       </w:r>
     </w:p>
     <w:p>
@@ -1588,43 +1652,7 @@
         <w:pStyle w:val="Compact"/>
       </w:pPr>
       <w:r>
-        <w:t xml:space="preserve">Deutschland</w:t>
-      </w:r>
-    </w:p>
-    <w:p>
-      <w:pPr>
-        <w:numPr>
-          <w:ilvl w:val="1"/>
-          <w:numId w:val="1019"/>
-        </w:numPr>
-        <w:pStyle w:val="Compact"/>
-      </w:pPr>
-      <w:r>
-        <w:t xml:space="preserve">~10.000 E.Coli-Enteritis</w:t>
-      </w:r>
-    </w:p>
-    <w:p>
-      <w:pPr>
-        <w:numPr>
-          <w:ilvl w:val="1"/>
-          <w:numId w:val="1019"/>
-        </w:numPr>
-        <w:pStyle w:val="Compact"/>
-      </w:pPr>
-      <w:r>
-        <w:t xml:space="preserve">~1000 Ehec</w:t>
-      </w:r>
-    </w:p>
-    <w:p>
-      <w:pPr>
-        <w:numPr>
-          <w:ilvl w:val="1"/>
-          <w:numId w:val="1019"/>
-        </w:numPr>
-        <w:pStyle w:val="Compact"/>
-      </w:pPr>
-      <w:r>
-        <w:t xml:space="preserve">~100 HUS</w:t>
+        <w:t xml:space="preserve">EHEC (Labor)</w:t>
       </w:r>
     </w:p>
     <w:p>
@@ -1636,336 +1664,12 @@
         <w:pStyle w:val="Compact"/>
       </w:pPr>
       <w:r>
-        <w:t xml:space="preserve">Kinder und Reiserückkehrer</w:t>
-      </w:r>
-    </w:p>
-    <w:bookmarkEnd w:id="53"/>
-    <w:bookmarkStart w:id="54" w:name="vorkommen"/>
-    <w:p>
-      <w:pPr>
-        <w:pStyle w:val="Heading2"/>
-      </w:pPr>
-      <w:r>
-        <w:t xml:space="preserve">Vorkommen</w:t>
-      </w:r>
-    </w:p>
-    <w:p>
-      <w:pPr>
-        <w:numPr>
-          <w:ilvl w:val="0"/>
-          <w:numId w:val="1020"/>
-        </w:numPr>
-        <w:pStyle w:val="Compact"/>
-      </w:pPr>
-      <w:r>
-        <w:t xml:space="preserve">E.Coli lebt im Enddarm von vielen Warmblütern</w:t>
-      </w:r>
-    </w:p>
-    <w:p>
-      <w:pPr>
-        <w:numPr>
-          <w:ilvl w:val="0"/>
-          <w:numId w:val="1020"/>
-        </w:numPr>
-        <w:pStyle w:val="Compact"/>
-      </w:pPr>
-      <w:r>
-        <w:t xml:space="preserve">Weltweit vertreten</w:t>
-      </w:r>
-    </w:p>
-    <w:p>
-      <w:pPr>
-        <w:numPr>
-          <w:ilvl w:val="0"/>
-          <w:numId w:val="1020"/>
-        </w:numPr>
-        <w:pStyle w:val="Compact"/>
-      </w:pPr>
-      <w:r>
-        <w:t xml:space="preserve">EHEC vor allem in Wiederkäuern: Rinder, Schafe, Ziegen</w:t>
-      </w:r>
-    </w:p>
-    <w:bookmarkEnd w:id="54"/>
-    <w:bookmarkStart w:id="55" w:name="umweltverhalten"/>
-    <w:p>
-      <w:pPr>
-        <w:pStyle w:val="Heading2"/>
-      </w:pPr>
-      <w:r>
-        <w:t xml:space="preserve">Umweltverhalten</w:t>
-      </w:r>
-    </w:p>
-    <w:p>
-      <w:pPr>
-        <w:numPr>
-          <w:ilvl w:val="0"/>
-          <w:numId w:val="1021"/>
-        </w:numPr>
-        <w:pStyle w:val="Compact"/>
-      </w:pPr>
-      <w:r>
-        <w:t xml:space="preserve">E.Coli lebt im Darm von Tieren</w:t>
-      </w:r>
-    </w:p>
-    <w:p>
-      <w:pPr>
-        <w:numPr>
-          <w:ilvl w:val="0"/>
-          <w:numId w:val="1021"/>
-        </w:numPr>
-        <w:pStyle w:val="Compact"/>
-      </w:pPr>
-      <w:r>
-        <w:t xml:space="preserve">Von dort auf das Fell und die Umgebung</w:t>
-      </w:r>
-    </w:p>
-    <w:p>
-      <w:pPr>
-        <w:numPr>
-          <w:ilvl w:val="0"/>
-          <w:numId w:val="1021"/>
-        </w:numPr>
-        <w:pStyle w:val="Compact"/>
-      </w:pPr>
-      <w:r>
-        <w:t xml:space="preserve">Vom Fell beim Schlachten aufs Fleisch</w:t>
-      </w:r>
-    </w:p>
-    <w:p>
-      <w:pPr>
-        <w:numPr>
-          <w:ilvl w:val="0"/>
-          <w:numId w:val="1021"/>
-        </w:numPr>
-        <w:pStyle w:val="Compact"/>
-      </w:pPr>
-      <w:r>
-        <w:t xml:space="preserve">Vom Fell auf die Hand</w:t>
-      </w:r>
-    </w:p>
-    <w:p>
-      <w:pPr>
-        <w:numPr>
-          <w:ilvl w:val="0"/>
-          <w:numId w:val="1021"/>
-        </w:numPr>
-        <w:pStyle w:val="Compact"/>
-      </w:pPr>
-      <w:r>
-        <w:t xml:space="preserve">Vom Darm auf die Felder</w:t>
-      </w:r>
-    </w:p>
-    <w:p>
-      <w:pPr>
-        <w:numPr>
-          <w:ilvl w:val="0"/>
-          <w:numId w:val="1021"/>
-        </w:numPr>
-        <w:pStyle w:val="Compact"/>
-      </w:pPr>
-      <w:r>
-        <w:t xml:space="preserve">Vom Darm ins Wasser</w:t>
-      </w:r>
-    </w:p>
-    <w:p>
-      <w:pPr>
-        <w:numPr>
-          <w:ilvl w:val="0"/>
-          <w:numId w:val="1021"/>
-        </w:numPr>
-        <w:pStyle w:val="Compact"/>
-      </w:pPr>
-      <w:r>
-        <w:t xml:space="preserve">Vom Wasser aufs Feld</w:t>
-      </w:r>
-    </w:p>
-    <w:bookmarkEnd w:id="55"/>
-    <w:bookmarkStart w:id="56" w:name="wichtigste-übertragung-auf-menschen"/>
-    <w:p>
-      <w:pPr>
-        <w:pStyle w:val="Heading2"/>
-      </w:pPr>
-      <w:r>
-        <w:t xml:space="preserve">Wichtigste Übertragung auf Menschen</w:t>
-      </w:r>
-    </w:p>
-    <w:p>
-      <w:pPr>
-        <w:numPr>
-          <w:ilvl w:val="0"/>
-          <w:numId w:val="1022"/>
-        </w:numPr>
-        <w:pStyle w:val="Compact"/>
-      </w:pPr>
-      <w:r>
-        <w:t xml:space="preserve">Kontaktinfektion (Schmierinfektion, Fäkal-Oral, Händeinfektion)</w:t>
-      </w:r>
-    </w:p>
-    <w:p>
-      <w:pPr>
-        <w:numPr>
-          <w:ilvl w:val="0"/>
-          <w:numId w:val="1022"/>
-        </w:numPr>
-        <w:pStyle w:val="Compact"/>
-      </w:pPr>
-      <w:r>
-        <w:t xml:space="preserve">Lebensmittel</w:t>
-      </w:r>
-    </w:p>
-    <w:p>
-      <w:pPr>
-        <w:numPr>
-          <w:ilvl w:val="0"/>
-          <w:numId w:val="1022"/>
-        </w:numPr>
-        <w:pStyle w:val="Compact"/>
-      </w:pPr>
-      <w:r>
-        <w:t xml:space="preserve">Trinkwasser</w:t>
-      </w:r>
-    </w:p>
-    <w:bookmarkEnd w:id="56"/>
-    <w:bookmarkStart w:id="57" w:name="zeiten"/>
-    <w:p>
-      <w:pPr>
-        <w:pStyle w:val="Heading2"/>
-      </w:pPr>
-      <w:r>
-        <w:t xml:space="preserve">Zeiten</w:t>
-      </w:r>
-    </w:p>
-    <w:p>
-      <w:pPr>
-        <w:numPr>
-          <w:ilvl w:val="0"/>
-          <w:numId w:val="1023"/>
-        </w:numPr>
-        <w:pStyle w:val="Compact"/>
-      </w:pPr>
-      <w:r>
-        <w:t xml:space="preserve">Inkubationszeit: 2-10 Tage</w:t>
-      </w:r>
-    </w:p>
-    <w:p>
-      <w:pPr>
-        <w:numPr>
-          <w:ilvl w:val="0"/>
-          <w:numId w:val="1023"/>
-        </w:numPr>
-        <w:pStyle w:val="Compact"/>
-      </w:pPr>
-      <w:r>
-        <w:t xml:space="preserve">Ansteckungsfähige Zeit: Solange Symptome bestehen. Aber Dauerausscheidung möglich</w:t>
-      </w:r>
-    </w:p>
-    <w:bookmarkEnd w:id="57"/>
-    <w:bookmarkStart w:id="58" w:name="labornachweise"/>
-    <w:p>
-      <w:pPr>
-        <w:pStyle w:val="Heading2"/>
-      </w:pPr>
-      <w:r>
-        <w:t xml:space="preserve">Labornachweise</w:t>
-      </w:r>
-    </w:p>
-    <w:p>
-      <w:pPr>
-        <w:numPr>
-          <w:ilvl w:val="0"/>
-          <w:numId w:val="1024"/>
-        </w:numPr>
-        <w:pStyle w:val="Compact"/>
-      </w:pPr>
-      <w:r>
-        <w:t xml:space="preserve">Kultur (Goldstandard)</w:t>
-      </w:r>
-    </w:p>
-    <w:p>
-      <w:pPr>
-        <w:numPr>
-          <w:ilvl w:val="0"/>
-          <w:numId w:val="1024"/>
-        </w:numPr>
-        <w:pStyle w:val="Compact"/>
-      </w:pPr>
-      <w:r>
-        <w:t xml:space="preserve">PCR (Weißt die Gene nach)</w:t>
-      </w:r>
-    </w:p>
-    <w:p>
-      <w:pPr>
-        <w:numPr>
-          <w:ilvl w:val="0"/>
-          <w:numId w:val="1024"/>
-        </w:numPr>
-        <w:pStyle w:val="Compact"/>
-      </w:pPr>
-      <w:r>
-        <w:t xml:space="preserve">ELISA (Weißt die Toxine nach)</w:t>
-      </w:r>
-    </w:p>
-    <w:p>
-      <w:pPr>
-        <w:numPr>
-          <w:ilvl w:val="0"/>
-          <w:numId w:val="1024"/>
-        </w:numPr>
-        <w:pStyle w:val="Compact"/>
-      </w:pPr>
-      <w:r>
-        <w:t xml:space="preserve">Genomsequenzierung</w:t>
-      </w:r>
-    </w:p>
-    <w:bookmarkEnd w:id="58"/>
-    <w:bookmarkStart w:id="61" w:name="e.coli-erscheint-als-folgende-meldung"/>
-    <w:p>
-      <w:pPr>
-        <w:pStyle w:val="Heading2"/>
-      </w:pPr>
-      <w:r>
-        <w:t xml:space="preserve">E.Coli erscheint als folgende Meldung</w:t>
-      </w:r>
-    </w:p>
-    <w:p>
-      <w:pPr>
-        <w:numPr>
-          <w:ilvl w:val="0"/>
-          <w:numId w:val="1025"/>
-        </w:numPr>
-        <w:pStyle w:val="Compact"/>
-      </w:pPr>
-      <w:r>
-        <w:t xml:space="preserve">HUS (Arzt)</w:t>
-      </w:r>
-    </w:p>
-    <w:p>
-      <w:pPr>
-        <w:numPr>
-          <w:ilvl w:val="0"/>
-          <w:numId w:val="1025"/>
-        </w:numPr>
-        <w:pStyle w:val="Compact"/>
-      </w:pPr>
-      <w:r>
-        <w:t xml:space="preserve">EHEC (Labor)</w:t>
-      </w:r>
-    </w:p>
-    <w:p>
-      <w:pPr>
-        <w:numPr>
-          <w:ilvl w:val="0"/>
-          <w:numId w:val="1025"/>
-        </w:numPr>
-        <w:pStyle w:val="Compact"/>
-      </w:pPr>
-      <w:r>
         <w:t xml:space="preserve">E.Coli-Enteritis (Labor,</w:t>
       </w:r>
       <w:r>
         <w:t xml:space="preserve"> </w:t>
       </w:r>
-      <w:hyperlink r:id="rId59">
+      <w:hyperlink r:id="rId54">
         <w:r>
           <w:rPr>
             <w:rStyle w:val="Hyperlink"/>
@@ -1979,7 +1683,7 @@
       <w:r>
         <w:t xml:space="preserve"> </w:t>
       </w:r>
-      <w:hyperlink r:id="rId60">
+      <w:hyperlink r:id="rId55">
         <w:r>
           <w:rPr>
             <w:rStyle w:val="Hyperlink"/>
@@ -1995,7 +1699,7 @@
       <w:pPr>
         <w:numPr>
           <w:ilvl w:val="0"/>
-          <w:numId w:val="1025"/>
+          <w:numId w:val="1018"/>
         </w:numPr>
         <w:pStyle w:val="Compact"/>
       </w:pPr>
@@ -2007,7 +1711,7 @@
       <w:pPr>
         <w:numPr>
           <w:ilvl w:val="0"/>
-          <w:numId w:val="1025"/>
+          <w:numId w:val="1018"/>
         </w:numPr>
         <w:pStyle w:val="Compact"/>
       </w:pPr>
@@ -2019,7 +1723,7 @@
       <w:pPr>
         <w:numPr>
           <w:ilvl w:val="0"/>
-          <w:numId w:val="1025"/>
+          <w:numId w:val="1018"/>
         </w:numPr>
         <w:pStyle w:val="Compact"/>
       </w:pPr>
@@ -2027,402 +1731,402 @@
         <w:t xml:space="preserve">Wundinfektionskeim (Fehlmeldung)</w:t>
       </w:r>
     </w:p>
+    <w:bookmarkEnd w:id="56"/>
+    <w:bookmarkStart w:id="57" w:name="maßnahmen-ehec-i"/>
+    <w:p>
+      <w:pPr>
+        <w:pStyle w:val="Heading2"/>
+      </w:pPr>
+      <w:r>
+        <w:t xml:space="preserve">9. Maßnahmen EHEC I</w:t>
+      </w:r>
+    </w:p>
+    <w:p>
+      <w:pPr>
+        <w:numPr>
+          <w:ilvl w:val="0"/>
+          <w:numId w:val="1019"/>
+        </w:numPr>
+        <w:pStyle w:val="Compact"/>
+      </w:pPr>
+      <w:r>
+        <w:t xml:space="preserve">Informationsbeschaffung, Übermittlung, Informationsweitergabe (Lebensmittelaufsicht)</w:t>
+      </w:r>
+    </w:p>
+    <w:p>
+      <w:pPr>
+        <w:numPr>
+          <w:ilvl w:val="0"/>
+          <w:numId w:val="1019"/>
+        </w:numPr>
+        <w:pStyle w:val="Compact"/>
+      </w:pPr>
+      <w:r>
+        <w:t xml:space="preserve">Ausbruchsuntersuchung</w:t>
+      </w:r>
+    </w:p>
+    <w:p>
+      <w:pPr>
+        <w:numPr>
+          <w:ilvl w:val="0"/>
+          <w:numId w:val="1019"/>
+        </w:numPr>
+        <w:pStyle w:val="Compact"/>
+      </w:pPr>
+      <w:r>
+        <w:t xml:space="preserve">Aufklärung</w:t>
+      </w:r>
+    </w:p>
+    <w:p>
+      <w:pPr>
+        <w:numPr>
+          <w:ilvl w:val="1"/>
+          <w:numId w:val="1020"/>
+        </w:numPr>
+        <w:pStyle w:val="Compact"/>
+      </w:pPr>
+      <w:r>
+        <w:t xml:space="preserve">Erreger</w:t>
+      </w:r>
+    </w:p>
+    <w:p>
+      <w:pPr>
+        <w:numPr>
+          <w:ilvl w:val="1"/>
+          <w:numId w:val="1020"/>
+        </w:numPr>
+        <w:pStyle w:val="Compact"/>
+      </w:pPr>
+      <w:r>
+        <w:t xml:space="preserve">Küchenhygiene</w:t>
+      </w:r>
+    </w:p>
+    <w:p>
+      <w:pPr>
+        <w:numPr>
+          <w:ilvl w:val="1"/>
+          <w:numId w:val="1020"/>
+        </w:numPr>
+        <w:pStyle w:val="Compact"/>
+      </w:pPr>
+      <w:r>
+        <w:t xml:space="preserve">Toilettenhygiene.</w:t>
+      </w:r>
+    </w:p>
+    <w:p>
+      <w:pPr>
+        <w:numPr>
+          <w:ilvl w:val="1"/>
+          <w:numId w:val="1020"/>
+        </w:numPr>
+        <w:pStyle w:val="Compact"/>
+      </w:pPr>
+      <w:r>
+        <w:t xml:space="preserve">Händehygiene</w:t>
+      </w:r>
+    </w:p>
+    <w:p>
+      <w:pPr>
+        <w:numPr>
+          <w:ilvl w:val="1"/>
+          <w:numId w:val="1020"/>
+        </w:numPr>
+        <w:pStyle w:val="Compact"/>
+      </w:pPr>
+      <w:r>
+        <w:t xml:space="preserve">Wäschehygiene</w:t>
+      </w:r>
+    </w:p>
+    <w:p>
+      <w:pPr>
+        <w:numPr>
+          <w:ilvl w:val="1"/>
+          <w:numId w:val="1020"/>
+        </w:numPr>
+        <w:pStyle w:val="Compact"/>
+      </w:pPr>
+      <w:r>
+        <w:t xml:space="preserve">Lebensmittelhygiene auf Reisen</w:t>
+      </w:r>
+    </w:p>
+    <w:p>
+      <w:pPr>
+        <w:numPr>
+          <w:ilvl w:val="1"/>
+          <w:numId w:val="1020"/>
+        </w:numPr>
+        <w:pStyle w:val="Compact"/>
+      </w:pPr>
+      <w:r>
+        <w:t xml:space="preserve">Streichelzoo</w:t>
+      </w:r>
+    </w:p>
+    <w:bookmarkEnd w:id="57"/>
+    <w:bookmarkStart w:id="58" w:name="maßnahmen-ehec-ii"/>
+    <w:p>
+      <w:pPr>
+        <w:pStyle w:val="Heading2"/>
+      </w:pPr>
+      <w:r>
+        <w:t xml:space="preserve">9. Maßnahmen EHEC II</w:t>
+      </w:r>
+    </w:p>
+    <w:p>
+      <w:pPr>
+        <w:numPr>
+          <w:ilvl w:val="0"/>
+          <w:numId w:val="1021"/>
+        </w:numPr>
+        <w:pStyle w:val="Compact"/>
+      </w:pPr>
+      <w:r>
+        <w:t xml:space="preserve">Isolierung der erkrankten Person in einer Einrichtung</w:t>
+      </w:r>
+    </w:p>
+    <w:p>
+      <w:pPr>
+        <w:numPr>
+          <w:ilvl w:val="0"/>
+          <w:numId w:val="1021"/>
+        </w:numPr>
+        <w:pStyle w:val="Compact"/>
+      </w:pPr>
+      <w:r>
+        <w:t xml:space="preserve">Tätigkeitsverbot nach § 34</w:t>
+      </w:r>
+    </w:p>
+    <w:p>
+      <w:pPr>
+        <w:numPr>
+          <w:ilvl w:val="0"/>
+          <w:numId w:val="1021"/>
+        </w:numPr>
+        <w:pStyle w:val="Compact"/>
+      </w:pPr>
+      <w:r>
+        <w:t xml:space="preserve">Tätigkeitsverbot nach § 42</w:t>
+      </w:r>
+    </w:p>
+    <w:bookmarkEnd w:id="58"/>
+    <w:bookmarkStart w:id="59" w:name="infektionsinterview-fragen-i"/>
+    <w:p>
+      <w:pPr>
+        <w:pStyle w:val="Heading2"/>
+      </w:pPr>
+      <w:r>
+        <w:t xml:space="preserve">10. Infektionsinterview-Fragen I</w:t>
+      </w:r>
+    </w:p>
+    <w:p>
+      <w:pPr>
+        <w:numPr>
+          <w:ilvl w:val="0"/>
+          <w:numId w:val="1022"/>
+        </w:numPr>
+        <w:pStyle w:val="Compact"/>
+      </w:pPr>
+      <w:r>
+        <w:t xml:space="preserve">Wie geht es Ihnen? (!)</w:t>
+      </w:r>
+    </w:p>
+    <w:p>
+      <w:pPr>
+        <w:numPr>
+          <w:ilvl w:val="0"/>
+          <w:numId w:val="1022"/>
+        </w:numPr>
+        <w:pStyle w:val="Compact"/>
+      </w:pPr>
+      <w:r>
+        <w:t xml:space="preserve">Welche Krankheitszeichen sind bei Ihnen aufgetreten?</w:t>
+      </w:r>
+    </w:p>
+    <w:p>
+      <w:pPr>
+        <w:numPr>
+          <w:ilvl w:val="0"/>
+          <w:numId w:val="1022"/>
+        </w:numPr>
+        <w:pStyle w:val="Compact"/>
+      </w:pPr>
+      <w:r>
+        <w:t xml:space="preserve">Wann hat die Erkrankung genau begonnen?</w:t>
+      </w:r>
+    </w:p>
+    <w:p>
+      <w:pPr>
+        <w:numPr>
+          <w:ilvl w:val="0"/>
+          <w:numId w:val="1022"/>
+        </w:numPr>
+        <w:pStyle w:val="Compact"/>
+      </w:pPr>
+      <w:r>
+        <w:t xml:space="preserve">Sind in Ihrem Umfeld weitere Personen erkrankt?</w:t>
+      </w:r>
+    </w:p>
+    <w:p>
+      <w:pPr>
+        <w:numPr>
+          <w:ilvl w:val="0"/>
+          <w:numId w:val="1022"/>
+        </w:numPr>
+        <w:pStyle w:val="Compact"/>
+      </w:pPr>
+      <w:r>
+        <w:t xml:space="preserve">Haben Sie eine Verbindung zu einer Kita oder ähnlichen Einrichtung?</w:t>
+      </w:r>
+    </w:p>
+    <w:p>
+      <w:pPr>
+        <w:numPr>
+          <w:ilvl w:val="0"/>
+          <w:numId w:val="1022"/>
+        </w:numPr>
+        <w:pStyle w:val="Compact"/>
+      </w:pPr>
+      <w:r>
+        <w:t xml:space="preserve">Haben Sie eine Verbindung zu einer Einrichtung, in der sehr viele Menschen untergebracht sind?</w:t>
+      </w:r>
+    </w:p>
+    <w:bookmarkEnd w:id="59"/>
+    <w:bookmarkStart w:id="60" w:name="infektionsinterview-fragen-ii"/>
+    <w:p>
+      <w:pPr>
+        <w:pStyle w:val="Heading2"/>
+      </w:pPr>
+      <w:r>
+        <w:t xml:space="preserve">10. Infektionsinterview-Fragen II</w:t>
+      </w:r>
+    </w:p>
+    <w:p>
+      <w:pPr>
+        <w:numPr>
+          <w:ilvl w:val="0"/>
+          <w:numId w:val="1023"/>
+        </w:numPr>
+        <w:pStyle w:val="Compact"/>
+      </w:pPr>
+      <w:r>
+        <w:t xml:space="preserve">Wohnen Sie mit jemand zusammen, der in eine Kita oder Schule geht oder dort arbeitet?</w:t>
+      </w:r>
+    </w:p>
+    <w:p>
+      <w:pPr>
+        <w:numPr>
+          <w:ilvl w:val="0"/>
+          <w:numId w:val="1023"/>
+        </w:numPr>
+        <w:pStyle w:val="Compact"/>
+      </w:pPr>
+      <w:r>
+        <w:t xml:space="preserve">Haben Sie beruflich mit Lebensmitteln zu tun?</w:t>
+      </w:r>
+    </w:p>
+    <w:p>
+      <w:pPr>
+        <w:numPr>
+          <w:ilvl w:val="0"/>
+          <w:numId w:val="1023"/>
+        </w:numPr>
+        <w:pStyle w:val="Compact"/>
+      </w:pPr>
+      <w:r>
+        <w:t xml:space="preserve">Waren Sie vor der Erkrankung im Ausland?</w:t>
+      </w:r>
+    </w:p>
+    <w:p>
+      <w:pPr>
+        <w:numPr>
+          <w:ilvl w:val="0"/>
+          <w:numId w:val="1023"/>
+        </w:numPr>
+        <w:pStyle w:val="Compact"/>
+      </w:pPr>
+      <w:r>
+        <w:t xml:space="preserve">Waren sie vor Erkrankungsbeginn im Kontakt mit Wiederkäuern?</w:t>
+      </w:r>
+    </w:p>
+    <w:bookmarkEnd w:id="60"/>
     <w:bookmarkEnd w:id="61"/>
-    <w:bookmarkStart w:id="62" w:name="maßnahmen-ehec-i"/>
-    <w:p>
-      <w:pPr>
-        <w:pStyle w:val="Heading2"/>
-      </w:pPr>
-      <w:r>
-        <w:t xml:space="preserve">Maßnahmen EHEC I</w:t>
-      </w:r>
-    </w:p>
-    <w:p>
-      <w:pPr>
-        <w:numPr>
-          <w:ilvl w:val="0"/>
-          <w:numId w:val="1026"/>
-        </w:numPr>
-        <w:pStyle w:val="Compact"/>
-      </w:pPr>
-      <w:r>
-        <w:t xml:space="preserve">Informationsbeschaffung, Übermittlung, Informationsweitergabe (Lebensmittelaufsicht)</w:t>
-      </w:r>
-    </w:p>
-    <w:p>
-      <w:pPr>
-        <w:numPr>
-          <w:ilvl w:val="0"/>
-          <w:numId w:val="1026"/>
-        </w:numPr>
-        <w:pStyle w:val="Compact"/>
-      </w:pPr>
-      <w:r>
-        <w:t xml:space="preserve">Ausbruchsuntersuchung</w:t>
-      </w:r>
-    </w:p>
-    <w:p>
-      <w:pPr>
-        <w:numPr>
-          <w:ilvl w:val="0"/>
-          <w:numId w:val="1026"/>
-        </w:numPr>
-        <w:pStyle w:val="Compact"/>
-      </w:pPr>
-      <w:r>
-        <w:t xml:space="preserve">Aufklärung</w:t>
-      </w:r>
-    </w:p>
-    <w:p>
-      <w:pPr>
-        <w:numPr>
-          <w:ilvl w:val="1"/>
-          <w:numId w:val="1027"/>
-        </w:numPr>
-        <w:pStyle w:val="Compact"/>
-      </w:pPr>
-      <w:r>
-        <w:t xml:space="preserve">Erreger</w:t>
-      </w:r>
-    </w:p>
-    <w:p>
-      <w:pPr>
-        <w:numPr>
-          <w:ilvl w:val="1"/>
-          <w:numId w:val="1027"/>
-        </w:numPr>
-        <w:pStyle w:val="Compact"/>
-      </w:pPr>
-      <w:r>
-        <w:t xml:space="preserve">Küchenhygiene</w:t>
-      </w:r>
-    </w:p>
-    <w:p>
-      <w:pPr>
-        <w:numPr>
-          <w:ilvl w:val="1"/>
-          <w:numId w:val="1027"/>
-        </w:numPr>
-        <w:pStyle w:val="Compact"/>
-      </w:pPr>
-      <w:r>
-        <w:t xml:space="preserve">Toilettenhygiene.</w:t>
-      </w:r>
-    </w:p>
-    <w:p>
-      <w:pPr>
-        <w:numPr>
-          <w:ilvl w:val="1"/>
-          <w:numId w:val="1027"/>
-        </w:numPr>
-        <w:pStyle w:val="Compact"/>
-      </w:pPr>
-      <w:r>
-        <w:t xml:space="preserve">Händehygiene</w:t>
-      </w:r>
-    </w:p>
-    <w:p>
-      <w:pPr>
-        <w:numPr>
-          <w:ilvl w:val="1"/>
-          <w:numId w:val="1027"/>
-        </w:numPr>
-        <w:pStyle w:val="Compact"/>
-      </w:pPr>
-      <w:r>
-        <w:t xml:space="preserve">Wäschehygiene</w:t>
-      </w:r>
-    </w:p>
-    <w:p>
-      <w:pPr>
-        <w:numPr>
-          <w:ilvl w:val="1"/>
-          <w:numId w:val="1027"/>
-        </w:numPr>
-        <w:pStyle w:val="Compact"/>
-      </w:pPr>
-      <w:r>
-        <w:t xml:space="preserve">Lebensmittelhygiene auf Reisen</w:t>
-      </w:r>
-    </w:p>
-    <w:p>
-      <w:pPr>
-        <w:numPr>
-          <w:ilvl w:val="1"/>
-          <w:numId w:val="1027"/>
-        </w:numPr>
-        <w:pStyle w:val="Compact"/>
-      </w:pPr>
-      <w:r>
-        <w:t xml:space="preserve">Streichelzoo</w:t>
+    <w:bookmarkStart w:id="62" w:name="teil-4-gruppenarbeit"/>
+    <w:p>
+      <w:pPr>
+        <w:pStyle w:val="Heading1"/>
+      </w:pPr>
+      <w:r>
+        <w:t xml:space="preserve">Teil 4: Gruppenarbeit</w:t>
       </w:r>
     </w:p>
     <w:bookmarkEnd w:id="62"/>
-    <w:bookmarkStart w:id="63" w:name="maßnahmen-ehec-ii"/>
-    <w:p>
-      <w:pPr>
-        <w:pStyle w:val="Heading2"/>
-      </w:pPr>
-      <w:r>
-        <w:t xml:space="preserve">Maßnahmen EHEC II</w:t>
-      </w:r>
-    </w:p>
-    <w:p>
-      <w:pPr>
-        <w:numPr>
-          <w:ilvl w:val="0"/>
-          <w:numId w:val="1028"/>
-        </w:numPr>
-        <w:pStyle w:val="Compact"/>
-      </w:pPr>
-      <w:r>
-        <w:t xml:space="preserve">Isolierung der erkrankten Person in einer Einrichtung</w:t>
-      </w:r>
-    </w:p>
-    <w:p>
-      <w:pPr>
-        <w:numPr>
-          <w:ilvl w:val="0"/>
-          <w:numId w:val="1028"/>
-        </w:numPr>
-        <w:pStyle w:val="Compact"/>
-      </w:pPr>
-      <w:r>
-        <w:t xml:space="preserve">Tätigkeitsverbot nach § 34</w:t>
-      </w:r>
-    </w:p>
-    <w:p>
-      <w:pPr>
-        <w:numPr>
-          <w:ilvl w:val="0"/>
-          <w:numId w:val="1028"/>
-        </w:numPr>
-        <w:pStyle w:val="Compact"/>
-      </w:pPr>
-      <w:r>
-        <w:t xml:space="preserve">Tätigkeitsverbot nach § 42</w:t>
+    <w:bookmarkStart w:id="63" w:name="teil-5"/>
+    <w:p>
+      <w:pPr>
+        <w:pStyle w:val="Heading1"/>
+      </w:pPr>
+      <w:r>
+        <w:t xml:space="preserve">Teil 5</w:t>
       </w:r>
     </w:p>
     <w:bookmarkEnd w:id="63"/>
-    <w:bookmarkStart w:id="64" w:name="infektionsinterview-fragen-i"/>
-    <w:p>
-      <w:pPr>
-        <w:pStyle w:val="Heading2"/>
-      </w:pPr>
-      <w:r>
-        <w:t xml:space="preserve">Infektionsinterview-Fragen I</w:t>
-      </w:r>
-    </w:p>
-    <w:p>
-      <w:pPr>
-        <w:numPr>
-          <w:ilvl w:val="0"/>
-          <w:numId w:val="1029"/>
-        </w:numPr>
-        <w:pStyle w:val="Compact"/>
-      </w:pPr>
-      <w:r>
-        <w:t xml:space="preserve">Wie geht es Ihnen? (!)</w:t>
-      </w:r>
-    </w:p>
-    <w:p>
-      <w:pPr>
-        <w:numPr>
-          <w:ilvl w:val="0"/>
-          <w:numId w:val="1029"/>
-        </w:numPr>
-        <w:pStyle w:val="Compact"/>
-      </w:pPr>
-      <w:r>
-        <w:t xml:space="preserve">Welche Krankheitszeichen sind bei Ihnen aufgetreten?</w:t>
-      </w:r>
-    </w:p>
-    <w:p>
-      <w:pPr>
-        <w:numPr>
-          <w:ilvl w:val="0"/>
-          <w:numId w:val="1029"/>
-        </w:numPr>
-        <w:pStyle w:val="Compact"/>
-      </w:pPr>
-      <w:r>
-        <w:t xml:space="preserve">Wann hat die Erkrankung genau begonnen?</w:t>
-      </w:r>
-    </w:p>
-    <w:p>
-      <w:pPr>
-        <w:numPr>
-          <w:ilvl w:val="0"/>
-          <w:numId w:val="1029"/>
-        </w:numPr>
-        <w:pStyle w:val="Compact"/>
-      </w:pPr>
-      <w:r>
-        <w:t xml:space="preserve">Sind in Ihrem Umfeld weitere Personen erkrankt?</w:t>
-      </w:r>
-    </w:p>
-    <w:p>
-      <w:pPr>
-        <w:numPr>
-          <w:ilvl w:val="0"/>
-          <w:numId w:val="1029"/>
-        </w:numPr>
-        <w:pStyle w:val="Compact"/>
-      </w:pPr>
-      <w:r>
-        <w:t xml:space="preserve">Haben Sie eine Verbindung zu einer Kita oder ähnlichen Einrichtung?</w:t>
-      </w:r>
-    </w:p>
-    <w:p>
-      <w:pPr>
-        <w:numPr>
-          <w:ilvl w:val="0"/>
-          <w:numId w:val="1029"/>
-        </w:numPr>
-        <w:pStyle w:val="Compact"/>
-      </w:pPr>
-      <w:r>
-        <w:t xml:space="preserve">Haben Sie eine Verbindung zu einer Einrichtung, in der sehr viele Menschen untergebracht sind?</w:t>
+    <w:bookmarkStart w:id="64" w:name="wichtige-links"/>
+    <w:p>
+      <w:pPr>
+        <w:pStyle w:val="Heading1"/>
+      </w:pPr>
+      <w:r>
+        <w:t xml:space="preserve">Wichtige Links</w:t>
+      </w:r>
+    </w:p>
+    <w:p>
+      <w:pPr>
+        <w:numPr>
+          <w:ilvl w:val="0"/>
+          <w:numId w:val="1024"/>
+        </w:numPr>
+        <w:pStyle w:val="Compact"/>
+      </w:pPr>
+      <w:r>
+        <w:t xml:space="preserve">Infektionsschutzkompendium</w:t>
+      </w:r>
+    </w:p>
+    <w:p>
+      <w:pPr>
+        <w:numPr>
+          <w:ilvl w:val="0"/>
+          <w:numId w:val="1024"/>
+        </w:numPr>
+        <w:pStyle w:val="Compact"/>
+      </w:pPr>
+      <w:r>
+        <w:t xml:space="preserve">RKI-Ratgeber</w:t>
+      </w:r>
+    </w:p>
+    <w:p>
+      <w:pPr>
+        <w:numPr>
+          <w:ilvl w:val="0"/>
+          <w:numId w:val="1024"/>
+        </w:numPr>
+        <w:pStyle w:val="Compact"/>
+      </w:pPr>
+      <w:r>
+        <w:t xml:space="preserve">Lebensmittelhygiene BFR</w:t>
+      </w:r>
+    </w:p>
+    <w:p>
+      <w:pPr>
+        <w:numPr>
+          <w:ilvl w:val="0"/>
+          <w:numId w:val="1024"/>
+        </w:numPr>
+        <w:pStyle w:val="Compact"/>
+      </w:pPr>
+      <w:r>
+        <w:t xml:space="preserve">Reisewarnungen des Auswärtigen Amtes</w:t>
       </w:r>
     </w:p>
     <w:bookmarkEnd w:id="64"/>
-    <w:bookmarkStart w:id="65" w:name="infektionsinterview-fragen-ii"/>
-    <w:p>
-      <w:pPr>
-        <w:pStyle w:val="Heading2"/>
-      </w:pPr>
-      <w:r>
-        <w:t xml:space="preserve">Infektionsinterview-Fragen II</w:t>
-      </w:r>
-    </w:p>
-    <w:p>
-      <w:pPr>
-        <w:numPr>
-          <w:ilvl w:val="0"/>
-          <w:numId w:val="1030"/>
-        </w:numPr>
-        <w:pStyle w:val="Compact"/>
-      </w:pPr>
-      <w:r>
-        <w:t xml:space="preserve">Wohnen Sie mit jemand zusammen, der in eine Kita oder Schule geht oder dort arbeitet?</w:t>
-      </w:r>
-    </w:p>
-    <w:p>
-      <w:pPr>
-        <w:numPr>
-          <w:ilvl w:val="0"/>
-          <w:numId w:val="1030"/>
-        </w:numPr>
-        <w:pStyle w:val="Compact"/>
-      </w:pPr>
-      <w:r>
-        <w:t xml:space="preserve">Haben Sie beruflich mit Lebensmitteln zu tun?</w:t>
-      </w:r>
-    </w:p>
-    <w:p>
-      <w:pPr>
-        <w:numPr>
-          <w:ilvl w:val="0"/>
-          <w:numId w:val="1030"/>
-        </w:numPr>
-        <w:pStyle w:val="Compact"/>
-      </w:pPr>
-      <w:r>
-        <w:t xml:space="preserve">Waren Sie vor der Erkrankung im Ausland?</w:t>
-      </w:r>
-    </w:p>
-    <w:p>
-      <w:pPr>
-        <w:numPr>
-          <w:ilvl w:val="0"/>
-          <w:numId w:val="1030"/>
-        </w:numPr>
-        <w:pStyle w:val="Compact"/>
-      </w:pPr>
-      <w:r>
-        <w:t xml:space="preserve">Waren sie vor Erkrankungsbeginn im Kontakt mit Wiederkäuern?</w:t>
-      </w:r>
-    </w:p>
-    <w:bookmarkEnd w:id="65"/>
-    <w:bookmarkEnd w:id="66"/>
-    <w:bookmarkStart w:id="67" w:name="teil-4-gruppenarbeit"/>
-    <w:p>
-      <w:pPr>
-        <w:pStyle w:val="Heading1"/>
-      </w:pPr>
-      <w:r>
-        <w:t xml:space="preserve">Teil 4: Gruppenarbeit</w:t>
-      </w:r>
-    </w:p>
-    <w:bookmarkEnd w:id="67"/>
-    <w:bookmarkStart w:id="68" w:name="teil-5"/>
-    <w:p>
-      <w:pPr>
-        <w:pStyle w:val="Heading1"/>
-      </w:pPr>
-      <w:r>
-        <w:t xml:space="preserve">Teil 5</w:t>
-      </w:r>
-    </w:p>
-    <w:bookmarkEnd w:id="68"/>
-    <w:bookmarkStart w:id="69" w:name="wichtige-links"/>
-    <w:p>
-      <w:pPr>
-        <w:pStyle w:val="Heading1"/>
-      </w:pPr>
-      <w:r>
-        <w:t xml:space="preserve">Wichtige Links</w:t>
-      </w:r>
-    </w:p>
-    <w:p>
-      <w:pPr>
-        <w:numPr>
-          <w:ilvl w:val="0"/>
-          <w:numId w:val="1031"/>
-        </w:numPr>
-        <w:pStyle w:val="Compact"/>
-      </w:pPr>
-      <w:r>
-        <w:t xml:space="preserve">Infektionsschutzkompendium</w:t>
-      </w:r>
-    </w:p>
-    <w:p>
-      <w:pPr>
-        <w:numPr>
-          <w:ilvl w:val="0"/>
-          <w:numId w:val="1031"/>
-        </w:numPr>
-        <w:pStyle w:val="Compact"/>
-      </w:pPr>
-      <w:r>
-        <w:t xml:space="preserve">RKI-Ratgeber</w:t>
-      </w:r>
-    </w:p>
-    <w:p>
-      <w:pPr>
-        <w:numPr>
-          <w:ilvl w:val="0"/>
-          <w:numId w:val="1031"/>
-        </w:numPr>
-        <w:pStyle w:val="Compact"/>
-      </w:pPr>
-      <w:r>
-        <w:t xml:space="preserve">Lebensmittelhygiene BFR</w:t>
-      </w:r>
-    </w:p>
-    <w:p>
-      <w:pPr>
-        <w:numPr>
-          <w:ilvl w:val="0"/>
-          <w:numId w:val="1031"/>
-        </w:numPr>
-        <w:pStyle w:val="Compact"/>
-      </w:pPr>
-      <w:r>
-        <w:t xml:space="preserve">Reisewarnungen des Auswärtigen Amtes</w:t>
-      </w:r>
-    </w:p>
-    <w:bookmarkEnd w:id="69"/>
     <w:sectPr/>
   </w:body>
 </w:document>
@@ -2703,18 +2407,6 @@
     <w:abstractNumId w:val="991"/>
   </w:num>
   <w:num w:numId="1004">
-    <w:abstractNumId w:val="991"/>
-  </w:num>
-  <w:num w:numId="1005">
-    <w:abstractNumId w:val="991"/>
-  </w:num>
-  <w:num w:numId="1006">
-    <w:abstractNumId w:val="991"/>
-  </w:num>
-  <w:num w:numId="1007">
-    <w:abstractNumId w:val="991"/>
-  </w:num>
-  <w:num w:numId="1008">
     <w:abstractNumId w:val="99411"/>
     <w:lvlOverride w:ilvl="0">
       <w:startOverride w:val="1"/>
@@ -2744,8 +2436,74 @@
       <w:startOverride w:val="1"/>
     </w:lvlOverride>
   </w:num>
+  <w:num w:numId="1005">
+    <w:abstractNumId w:val="99411"/>
+    <w:lvlOverride w:ilvl="0">
+      <w:startOverride w:val="1"/>
+    </w:lvlOverride>
+    <w:lvlOverride w:ilvl="1">
+      <w:startOverride w:val="1"/>
+    </w:lvlOverride>
+    <w:lvlOverride w:ilvl="2">
+      <w:startOverride w:val="1"/>
+    </w:lvlOverride>
+    <w:lvlOverride w:ilvl="3">
+      <w:startOverride w:val="1"/>
+    </w:lvlOverride>
+    <w:lvlOverride w:ilvl="4">
+      <w:startOverride w:val="1"/>
+    </w:lvlOverride>
+    <w:lvlOverride w:ilvl="5">
+      <w:startOverride w:val="1"/>
+    </w:lvlOverride>
+    <w:lvlOverride w:ilvl="6">
+      <w:startOverride w:val="1"/>
+    </w:lvlOverride>
+    <w:lvlOverride w:ilvl="7">
+      <w:startOverride w:val="1"/>
+    </w:lvlOverride>
+    <w:lvlOverride w:ilvl="8">
+      <w:startOverride w:val="1"/>
+    </w:lvlOverride>
+  </w:num>
+  <w:num w:numId="1006">
+    <w:abstractNumId w:val="991"/>
+  </w:num>
+  <w:num w:numId="1007">
+    <w:abstractNumId w:val="991"/>
+  </w:num>
+  <w:num w:numId="1008">
+    <w:abstractNumId w:val="991"/>
+  </w:num>
   <w:num w:numId="1009">
-    <w:abstractNumId w:val="991"/>
+    <w:abstractNumId w:val="99411"/>
+    <w:lvlOverride w:ilvl="0">
+      <w:startOverride w:val="1"/>
+    </w:lvlOverride>
+    <w:lvlOverride w:ilvl="1">
+      <w:startOverride w:val="1"/>
+    </w:lvlOverride>
+    <w:lvlOverride w:ilvl="2">
+      <w:startOverride w:val="1"/>
+    </w:lvlOverride>
+    <w:lvlOverride w:ilvl="3">
+      <w:startOverride w:val="1"/>
+    </w:lvlOverride>
+    <w:lvlOverride w:ilvl="4">
+      <w:startOverride w:val="1"/>
+    </w:lvlOverride>
+    <w:lvlOverride w:ilvl="5">
+      <w:startOverride w:val="1"/>
+    </w:lvlOverride>
+    <w:lvlOverride w:ilvl="6">
+      <w:startOverride w:val="1"/>
+    </w:lvlOverride>
+    <w:lvlOverride w:ilvl="7">
+      <w:startOverride w:val="1"/>
+    </w:lvlOverride>
+    <w:lvlOverride w:ilvl="8">
+      <w:startOverride w:val="1"/>
+    </w:lvlOverride>
   </w:num>
   <w:num w:numId="1010">
     <w:abstractNumId w:val="991"/>
@@ -2790,27 +2548,6 @@
     <w:abstractNumId w:val="991"/>
   </w:num>
   <w:num w:numId="1024">
-    <w:abstractNumId w:val="991"/>
-  </w:num>
-  <w:num w:numId="1025">
-    <w:abstractNumId w:val="991"/>
-  </w:num>
-  <w:num w:numId="1026">
-    <w:abstractNumId w:val="991"/>
-  </w:num>
-  <w:num w:numId="1027">
-    <w:abstractNumId w:val="991"/>
-  </w:num>
-  <w:num w:numId="1028">
-    <w:abstractNumId w:val="991"/>
-  </w:num>
-  <w:num w:numId="1029">
-    <w:abstractNumId w:val="991"/>
-  </w:num>
-  <w:num w:numId="1030">
-    <w:abstractNumId w:val="991"/>
-  </w:num>
-  <w:num w:numId="1031">
     <w:abstractNumId w:val="991"/>
   </w:num>
 </w:numbering>

</xml_diff>